<commit_message>
Fixing Post / Delete for Pledges
</commit_message>
<xml_diff>
--- a/DRF (Katie Moss) Crowdfunding Project - MVP.docx
+++ b/DRF (Katie Moss) Crowdfunding Project - MVP.docx
@@ -99,7 +99,7 @@
                 <w:bCs/>
                 <w:color w:val="FFFFFF" w:themeColor="background1"/>
               </w:rPr>
-              <w:t>Tagline</w:t>
+              <w:t>Repository</w:t>
             </w:r>
           </w:p>
         </w:tc>
@@ -109,7 +109,7 @@
           </w:tcPr>
           <w:p>
             <w:r>
-              <w:t>Linking dreamers with achievers</w:t>
+              <w:t>https://github.com/mossk92/SheCodes_Crowdfunding</w:t>
             </w:r>
           </w:p>
         </w:tc>
@@ -134,7 +134,7 @@
                 <w:bCs/>
                 <w:color w:val="FFFFFF" w:themeColor="background1"/>
               </w:rPr>
-              <w:t>Purpose</w:t>
+              <w:t>Deployed Project</w:t>
             </w:r>
           </w:p>
         </w:tc>
@@ -144,7 +144,7 @@
           </w:tcPr>
           <w:p>
             <w:r>
-              <w:t>Providing a platform to advertise development areas that users are looking to improve on (such as soft skills, leadership, physical work, technical work etc.)</w:t>
+              <w:t>https://still-sierra-85574.herokuapp.com/projects/</w:t>
             </w:r>
           </w:p>
         </w:tc>
@@ -169,7 +169,7 @@
                 <w:bCs/>
                 <w:color w:val="FFFFFF" w:themeColor="background1"/>
               </w:rPr>
-              <w:t>Audience</w:t>
+              <w:t>Tagline</w:t>
             </w:r>
           </w:p>
         </w:tc>
@@ -179,17 +179,7 @@
           </w:tcPr>
           <w:p>
             <w:r>
-              <w:t>Project Owners: Those with specific skill sets to develop</w:t>
-            </w:r>
-          </w:p>
-          <w:p>
-            <w:proofErr w:type="spellStart"/>
-            <w:r>
-              <w:t>Crowdfunders</w:t>
-            </w:r>
-            <w:proofErr w:type="spellEnd"/>
-            <w:r>
-              <w:t>: Those with skills and time to mentor/tutor</w:t>
+              <w:t>Linking dreamers with achievers</w:t>
             </w:r>
           </w:p>
         </w:tc>
@@ -214,7 +204,7 @@
                 <w:bCs/>
                 <w:color w:val="FFFFFF" w:themeColor="background1"/>
               </w:rPr>
-              <w:t>Business Model</w:t>
+              <w:t>Purpose</w:t>
             </w:r>
           </w:p>
         </w:tc>
@@ -224,7 +214,7 @@
           </w:tcPr>
           <w:p>
             <w:r>
-              <w:t>Reward based – not financial, funders are volunteers</w:t>
+              <w:t>Providing a platform to advertise development areas that users are looking to improve on (such as soft skills, leadership, physical work, technical work etc.)</w:t>
             </w:r>
           </w:p>
         </w:tc>
@@ -249,6 +239,86 @@
                 <w:bCs/>
                 <w:color w:val="FFFFFF" w:themeColor="background1"/>
               </w:rPr>
+              <w:t>Audience</w:t>
+            </w:r>
+          </w:p>
+        </w:tc>
+        <w:tc>
+          <w:tcPr>
+            <w:tcW w:w="6753" w:type="dxa"/>
+          </w:tcPr>
+          <w:p>
+            <w:r>
+              <w:t>Project Owners: Those with specific skill sets to develop</w:t>
+            </w:r>
+          </w:p>
+          <w:p>
+            <w:proofErr w:type="spellStart"/>
+            <w:r>
+              <w:t>Crowdfunders</w:t>
+            </w:r>
+            <w:proofErr w:type="spellEnd"/>
+            <w:r>
+              <w:t>: Those with skills and time to mentor/tutor</w:t>
+            </w:r>
+          </w:p>
+        </w:tc>
+      </w:tr>
+      <w:tr>
+        <w:tc>
+          <w:tcPr>
+            <w:tcW w:w="2263" w:type="dxa"/>
+            <w:shd w:val="clear" w:color="auto" w:fill="44546A" w:themeFill="text2"/>
+          </w:tcPr>
+          <w:p>
+            <w:pPr>
+              <w:rPr>
+                <w:b/>
+                <w:bCs/>
+                <w:color w:val="FFFFFF" w:themeColor="background1"/>
+              </w:rPr>
+            </w:pPr>
+            <w:r>
+              <w:rPr>
+                <w:b/>
+                <w:bCs/>
+                <w:color w:val="FFFFFF" w:themeColor="background1"/>
+              </w:rPr>
+              <w:t>Business Model</w:t>
+            </w:r>
+          </w:p>
+        </w:tc>
+        <w:tc>
+          <w:tcPr>
+            <w:tcW w:w="6753" w:type="dxa"/>
+          </w:tcPr>
+          <w:p>
+            <w:r>
+              <w:t>Reward based – not financial, funders are volunteers</w:t>
+            </w:r>
+          </w:p>
+        </w:tc>
+      </w:tr>
+      <w:tr>
+        <w:tc>
+          <w:tcPr>
+            <w:tcW w:w="2263" w:type="dxa"/>
+            <w:shd w:val="clear" w:color="auto" w:fill="44546A" w:themeFill="text2"/>
+          </w:tcPr>
+          <w:p>
+            <w:pPr>
+              <w:rPr>
+                <w:b/>
+                <w:bCs/>
+                <w:color w:val="FFFFFF" w:themeColor="background1"/>
+              </w:rPr>
+            </w:pPr>
+            <w:r>
+              <w:rPr>
+                <w:b/>
+                <w:bCs/>
+                <w:color w:val="FFFFFF" w:themeColor="background1"/>
+              </w:rPr>
               <w:t>Example</w:t>
             </w:r>
           </w:p>
@@ -602,7 +672,15 @@
           </w:tcPr>
           <w:p>
             <w:r>
-              <w:t>Setting goal to either time (hr) which is the default but also give option for date where a pledge has to commit all (</w:t>
+              <w:t xml:space="preserve">Setting goal to either time (hr) which is the default but also give option for date where a pledge </w:t>
+            </w:r>
+            <w:proofErr w:type="gramStart"/>
+            <w:r>
+              <w:t>has to</w:t>
+            </w:r>
+            <w:proofErr w:type="gramEnd"/>
+            <w:r>
+              <w:t xml:space="preserve"> commit all (</w:t>
             </w:r>
             <w:proofErr w:type="spellStart"/>
             <w:r>
@@ -611,6 +689,9 @@
             <w:proofErr w:type="spellEnd"/>
             <w:r>
               <w:t xml:space="preserve"> commit to assisting to meet that goal</w:t>
+            </w:r>
+            <w:r>
+              <w:t>)</w:t>
             </w:r>
           </w:p>
         </w:tc>
@@ -805,6 +886,7 @@
           <w:bCs/>
           <w:noProof/>
         </w:rPr>
+        <w:lastRenderedPageBreak/>
         <w:drawing>
           <wp:inline distT="0" distB="0" distL="0" distR="0" wp14:anchorId="49666421" wp14:editId="67CAD4B0">
             <wp:extent cx="1395479" cy="1587500"/>
@@ -1671,7 +1753,7 @@
     <w:tbl>
       <w:tblPr>
         <w:tblStyle w:val="TableGrid"/>
-        <w:tblW w:w="0" w:type="auto"/>
+        <w:tblW w:w="14596" w:type="dxa"/>
         <w:tblLook w:val="04A0" w:firstRow="1" w:lastRow="0" w:firstColumn="1" w:lastColumn="0" w:noHBand="0" w:noVBand="1"/>
       </w:tblPr>
       <w:tblGrid>
@@ -1680,7 +1762,7 @@
         <w:gridCol w:w="4560"/>
         <w:gridCol w:w="1701"/>
         <w:gridCol w:w="1276"/>
-        <w:gridCol w:w="2754"/>
+        <w:gridCol w:w="3402"/>
       </w:tblGrid>
       <w:tr>
         <w:tc>
@@ -1800,7 +1882,7 @@
         </w:tc>
         <w:tc>
           <w:tcPr>
-            <w:tcW w:w="2754" w:type="dxa"/>
+            <w:tcW w:w="3402" w:type="dxa"/>
             <w:shd w:val="clear" w:color="auto" w:fill="44546A" w:themeFill="text2"/>
           </w:tcPr>
           <w:p>
@@ -1828,7 +1910,17 @@
             <w:tcW w:w="1017" w:type="dxa"/>
           </w:tcPr>
           <w:p>
-            <w:r>
+            <w:pPr>
+              <w:rPr>
+                <w:sz w:val="21"/>
+                <w:szCs w:val="21"/>
+              </w:rPr>
+            </w:pPr>
+            <w:r>
+              <w:rPr>
+                <w:sz w:val="21"/>
+                <w:szCs w:val="21"/>
+              </w:rPr>
               <w:t>GET</w:t>
             </w:r>
           </w:p>
@@ -1838,15 +1930,1317 @@
             <w:tcW w:w="2640" w:type="dxa"/>
           </w:tcPr>
           <w:p>
-            <w:r>
+            <w:pPr>
+              <w:rPr>
+                <w:sz w:val="21"/>
+                <w:szCs w:val="21"/>
+              </w:rPr>
+            </w:pPr>
+            <w:r>
+              <w:rPr>
+                <w:sz w:val="21"/>
+                <w:szCs w:val="21"/>
+              </w:rPr>
+              <w:t>/users/</w:t>
+            </w:r>
+          </w:p>
+        </w:tc>
+        <w:tc>
+          <w:tcPr>
+            <w:tcW w:w="4560" w:type="dxa"/>
+          </w:tcPr>
+          <w:p>
+            <w:pPr>
+              <w:rPr>
+                <w:sz w:val="21"/>
+                <w:szCs w:val="21"/>
+              </w:rPr>
+            </w:pPr>
+            <w:r>
+              <w:rPr>
+                <w:sz w:val="21"/>
+                <w:szCs w:val="21"/>
+              </w:rPr>
+              <w:t>Returns all users</w:t>
+            </w:r>
+          </w:p>
+        </w:tc>
+        <w:tc>
+          <w:tcPr>
+            <w:tcW w:w="1701" w:type="dxa"/>
+          </w:tcPr>
+          <w:p>
+            <w:pPr>
+              <w:rPr>
+                <w:sz w:val="21"/>
+                <w:szCs w:val="21"/>
+              </w:rPr>
+            </w:pPr>
+            <w:r>
+              <w:rPr>
+                <w:sz w:val="21"/>
+                <w:szCs w:val="21"/>
+              </w:rPr>
+              <w:t>N/A</w:t>
+            </w:r>
+          </w:p>
+        </w:tc>
+        <w:tc>
+          <w:tcPr>
+            <w:tcW w:w="1276" w:type="dxa"/>
+          </w:tcPr>
+          <w:p>
+            <w:pPr>
+              <w:rPr>
+                <w:sz w:val="21"/>
+                <w:szCs w:val="21"/>
+              </w:rPr>
+            </w:pPr>
+            <w:r>
+              <w:rPr>
+                <w:sz w:val="21"/>
+                <w:szCs w:val="21"/>
+              </w:rPr>
+              <w:t>200</w:t>
+            </w:r>
+          </w:p>
+        </w:tc>
+        <w:tc>
+          <w:tcPr>
+            <w:tcW w:w="3402" w:type="dxa"/>
+          </w:tcPr>
+          <w:p>
+            <w:pPr>
+              <w:rPr>
+                <w:sz w:val="21"/>
+                <w:szCs w:val="21"/>
+              </w:rPr>
+            </w:pPr>
+            <w:r>
+              <w:rPr>
+                <w:sz w:val="21"/>
+                <w:szCs w:val="21"/>
+              </w:rPr>
+              <w:t>Must be logged in</w:t>
+            </w:r>
+          </w:p>
+        </w:tc>
+      </w:tr>
+      <w:tr>
+        <w:tc>
+          <w:tcPr>
+            <w:tcW w:w="1017" w:type="dxa"/>
+          </w:tcPr>
+          <w:p>
+            <w:pPr>
+              <w:rPr>
+                <w:sz w:val="21"/>
+                <w:szCs w:val="21"/>
+              </w:rPr>
+            </w:pPr>
+            <w:r>
+              <w:rPr>
+                <w:sz w:val="21"/>
+                <w:szCs w:val="21"/>
+              </w:rPr>
+              <w:t>GET</w:t>
+            </w:r>
+          </w:p>
+        </w:tc>
+        <w:tc>
+          <w:tcPr>
+            <w:tcW w:w="2640" w:type="dxa"/>
+          </w:tcPr>
+          <w:p>
+            <w:pPr>
+              <w:rPr>
+                <w:sz w:val="21"/>
+                <w:szCs w:val="21"/>
+              </w:rPr>
+            </w:pPr>
+            <w:r>
+              <w:rPr>
+                <w:sz w:val="21"/>
+                <w:szCs w:val="21"/>
+              </w:rPr>
+              <w:t>/users/1/</w:t>
+            </w:r>
+          </w:p>
+        </w:tc>
+        <w:tc>
+          <w:tcPr>
+            <w:tcW w:w="4560" w:type="dxa"/>
+          </w:tcPr>
+          <w:p>
+            <w:pPr>
+              <w:rPr>
+                <w:sz w:val="21"/>
+                <w:szCs w:val="21"/>
+              </w:rPr>
+            </w:pPr>
+            <w:r>
+              <w:rPr>
+                <w:sz w:val="21"/>
+                <w:szCs w:val="21"/>
+              </w:rPr>
+              <w:t>Returns the user with ID of ‘1’</w:t>
+            </w:r>
+          </w:p>
+        </w:tc>
+        <w:tc>
+          <w:tcPr>
+            <w:tcW w:w="1701" w:type="dxa"/>
+          </w:tcPr>
+          <w:p>
+            <w:pPr>
+              <w:rPr>
+                <w:sz w:val="21"/>
+                <w:szCs w:val="21"/>
+              </w:rPr>
+            </w:pPr>
+            <w:r>
+              <w:rPr>
+                <w:sz w:val="21"/>
+                <w:szCs w:val="21"/>
+              </w:rPr>
+              <w:t>N/A</w:t>
+            </w:r>
+          </w:p>
+        </w:tc>
+        <w:tc>
+          <w:tcPr>
+            <w:tcW w:w="1276" w:type="dxa"/>
+          </w:tcPr>
+          <w:p>
+            <w:pPr>
+              <w:rPr>
+                <w:sz w:val="21"/>
+                <w:szCs w:val="21"/>
+              </w:rPr>
+            </w:pPr>
+            <w:r>
+              <w:rPr>
+                <w:sz w:val="21"/>
+                <w:szCs w:val="21"/>
+              </w:rPr>
+              <w:t>200</w:t>
+            </w:r>
+          </w:p>
+        </w:tc>
+        <w:tc>
+          <w:tcPr>
+            <w:tcW w:w="3402" w:type="dxa"/>
+          </w:tcPr>
+          <w:p>
+            <w:pPr>
+              <w:rPr>
+                <w:sz w:val="21"/>
+                <w:szCs w:val="21"/>
+              </w:rPr>
+            </w:pPr>
+            <w:r>
+              <w:rPr>
+                <w:sz w:val="21"/>
+                <w:szCs w:val="21"/>
+              </w:rPr>
+              <w:t>N/A</w:t>
+            </w:r>
+          </w:p>
+        </w:tc>
+      </w:tr>
+      <w:tr>
+        <w:tc>
+          <w:tcPr>
+            <w:tcW w:w="1017" w:type="dxa"/>
+          </w:tcPr>
+          <w:p>
+            <w:pPr>
+              <w:rPr>
+                <w:sz w:val="21"/>
+                <w:szCs w:val="21"/>
+              </w:rPr>
+            </w:pPr>
+            <w:r>
+              <w:rPr>
+                <w:sz w:val="21"/>
+                <w:szCs w:val="21"/>
+              </w:rPr>
+              <w:t>GET</w:t>
+            </w:r>
+          </w:p>
+        </w:tc>
+        <w:tc>
+          <w:tcPr>
+            <w:tcW w:w="2640" w:type="dxa"/>
+          </w:tcPr>
+          <w:p>
+            <w:pPr>
+              <w:rPr>
+                <w:sz w:val="21"/>
+                <w:szCs w:val="21"/>
+              </w:rPr>
+            </w:pPr>
+            <w:r>
+              <w:rPr>
+                <w:sz w:val="21"/>
+                <w:szCs w:val="21"/>
+              </w:rPr>
+              <w:t>/projects/</w:t>
+            </w:r>
+          </w:p>
+        </w:tc>
+        <w:tc>
+          <w:tcPr>
+            <w:tcW w:w="4560" w:type="dxa"/>
+          </w:tcPr>
+          <w:p>
+            <w:pPr>
+              <w:rPr>
+                <w:sz w:val="21"/>
+                <w:szCs w:val="21"/>
+              </w:rPr>
+            </w:pPr>
+            <w:r>
+              <w:rPr>
+                <w:sz w:val="21"/>
+                <w:szCs w:val="21"/>
+              </w:rPr>
+              <w:t>Returns all projects</w:t>
+            </w:r>
+          </w:p>
+        </w:tc>
+        <w:tc>
+          <w:tcPr>
+            <w:tcW w:w="1701" w:type="dxa"/>
+          </w:tcPr>
+          <w:p>
+            <w:pPr>
+              <w:rPr>
+                <w:sz w:val="21"/>
+                <w:szCs w:val="21"/>
+              </w:rPr>
+            </w:pPr>
+            <w:r>
+              <w:rPr>
+                <w:sz w:val="21"/>
+                <w:szCs w:val="21"/>
+              </w:rPr>
+              <w:t>N/A</w:t>
+            </w:r>
+          </w:p>
+        </w:tc>
+        <w:tc>
+          <w:tcPr>
+            <w:tcW w:w="1276" w:type="dxa"/>
+          </w:tcPr>
+          <w:p>
+            <w:pPr>
+              <w:rPr>
+                <w:sz w:val="21"/>
+                <w:szCs w:val="21"/>
+              </w:rPr>
+            </w:pPr>
+            <w:r>
+              <w:rPr>
+                <w:sz w:val="21"/>
+                <w:szCs w:val="21"/>
+              </w:rPr>
+              <w:t>200</w:t>
+            </w:r>
+          </w:p>
+        </w:tc>
+        <w:tc>
+          <w:tcPr>
+            <w:tcW w:w="3402" w:type="dxa"/>
+          </w:tcPr>
+          <w:p>
+            <w:pPr>
+              <w:rPr>
+                <w:sz w:val="21"/>
+                <w:szCs w:val="21"/>
+              </w:rPr>
+            </w:pPr>
+            <w:r>
+              <w:rPr>
+                <w:sz w:val="21"/>
+                <w:szCs w:val="21"/>
+              </w:rPr>
+              <w:t>N/A</w:t>
+            </w:r>
+          </w:p>
+        </w:tc>
+      </w:tr>
+      <w:tr>
+        <w:tc>
+          <w:tcPr>
+            <w:tcW w:w="1017" w:type="dxa"/>
+          </w:tcPr>
+          <w:p>
+            <w:pPr>
+              <w:rPr>
+                <w:sz w:val="21"/>
+                <w:szCs w:val="21"/>
+              </w:rPr>
+            </w:pPr>
+            <w:r>
+              <w:rPr>
+                <w:sz w:val="21"/>
+                <w:szCs w:val="21"/>
+              </w:rPr>
+              <w:t>GET</w:t>
+            </w:r>
+          </w:p>
+        </w:tc>
+        <w:tc>
+          <w:tcPr>
+            <w:tcW w:w="2640" w:type="dxa"/>
+          </w:tcPr>
+          <w:p>
+            <w:pPr>
+              <w:rPr>
+                <w:sz w:val="21"/>
+                <w:szCs w:val="21"/>
+              </w:rPr>
+            </w:pPr>
+            <w:r>
+              <w:rPr>
+                <w:sz w:val="21"/>
+                <w:szCs w:val="21"/>
+              </w:rPr>
+              <w:t>/projects/1/</w:t>
+            </w:r>
+          </w:p>
+        </w:tc>
+        <w:tc>
+          <w:tcPr>
+            <w:tcW w:w="4560" w:type="dxa"/>
+          </w:tcPr>
+          <w:p>
+            <w:pPr>
+              <w:rPr>
+                <w:sz w:val="21"/>
+                <w:szCs w:val="21"/>
+              </w:rPr>
+            </w:pPr>
+            <w:r>
+              <w:rPr>
+                <w:sz w:val="21"/>
+                <w:szCs w:val="21"/>
+              </w:rPr>
+              <w:t>Returns all project with ID of ‘1’</w:t>
+            </w:r>
+          </w:p>
+        </w:tc>
+        <w:tc>
+          <w:tcPr>
+            <w:tcW w:w="1701" w:type="dxa"/>
+          </w:tcPr>
+          <w:p>
+            <w:pPr>
+              <w:rPr>
+                <w:sz w:val="21"/>
+                <w:szCs w:val="21"/>
+              </w:rPr>
+            </w:pPr>
+            <w:r>
+              <w:rPr>
+                <w:sz w:val="21"/>
+                <w:szCs w:val="21"/>
+              </w:rPr>
+              <w:t>N/A</w:t>
+            </w:r>
+          </w:p>
+        </w:tc>
+        <w:tc>
+          <w:tcPr>
+            <w:tcW w:w="1276" w:type="dxa"/>
+          </w:tcPr>
+          <w:p>
+            <w:pPr>
+              <w:rPr>
+                <w:sz w:val="21"/>
+                <w:szCs w:val="21"/>
+              </w:rPr>
+            </w:pPr>
+            <w:r>
+              <w:rPr>
+                <w:sz w:val="21"/>
+                <w:szCs w:val="21"/>
+              </w:rPr>
+              <w:t>200</w:t>
+            </w:r>
+          </w:p>
+        </w:tc>
+        <w:tc>
+          <w:tcPr>
+            <w:tcW w:w="3402" w:type="dxa"/>
+          </w:tcPr>
+          <w:p>
+            <w:pPr>
+              <w:rPr>
+                <w:sz w:val="21"/>
+                <w:szCs w:val="21"/>
+              </w:rPr>
+            </w:pPr>
+            <w:r>
+              <w:rPr>
+                <w:sz w:val="21"/>
+                <w:szCs w:val="21"/>
+              </w:rPr>
+              <w:t>N/A</w:t>
+            </w:r>
+          </w:p>
+        </w:tc>
+      </w:tr>
+      <w:tr>
+        <w:tc>
+          <w:tcPr>
+            <w:tcW w:w="1017" w:type="dxa"/>
+            <w:shd w:val="clear" w:color="auto" w:fill="C00000"/>
+          </w:tcPr>
+          <w:p>
+            <w:pPr>
+              <w:rPr>
+                <w:sz w:val="21"/>
+                <w:szCs w:val="21"/>
+              </w:rPr>
+            </w:pPr>
+            <w:r>
+              <w:rPr>
+                <w:sz w:val="21"/>
+                <w:szCs w:val="21"/>
+              </w:rPr>
+              <w:t>GET</w:t>
+            </w:r>
+          </w:p>
+        </w:tc>
+        <w:tc>
+          <w:tcPr>
+            <w:tcW w:w="2640" w:type="dxa"/>
+          </w:tcPr>
+          <w:p>
+            <w:pPr>
+              <w:rPr>
+                <w:sz w:val="21"/>
+                <w:szCs w:val="21"/>
+              </w:rPr>
+            </w:pPr>
+            <w:r>
+              <w:rPr>
+                <w:sz w:val="21"/>
+                <w:szCs w:val="21"/>
+              </w:rPr>
+              <w:t>/projects/Sport/</w:t>
+            </w:r>
+          </w:p>
+        </w:tc>
+        <w:tc>
+          <w:tcPr>
+            <w:tcW w:w="4560" w:type="dxa"/>
+          </w:tcPr>
+          <w:p>
+            <w:pPr>
+              <w:rPr>
+                <w:sz w:val="21"/>
+                <w:szCs w:val="21"/>
+              </w:rPr>
+            </w:pPr>
+            <w:r>
+              <w:rPr>
+                <w:sz w:val="21"/>
+                <w:szCs w:val="21"/>
+              </w:rPr>
+              <w:t>Returns projects with category of ‘Sport’</w:t>
+            </w:r>
+          </w:p>
+        </w:tc>
+        <w:tc>
+          <w:tcPr>
+            <w:tcW w:w="1701" w:type="dxa"/>
+          </w:tcPr>
+          <w:p>
+            <w:pPr>
+              <w:rPr>
+                <w:sz w:val="21"/>
+                <w:szCs w:val="21"/>
+              </w:rPr>
+            </w:pPr>
+            <w:r>
+              <w:rPr>
+                <w:sz w:val="21"/>
+                <w:szCs w:val="21"/>
+              </w:rPr>
+              <w:t>N/A</w:t>
+            </w:r>
+          </w:p>
+        </w:tc>
+        <w:tc>
+          <w:tcPr>
+            <w:tcW w:w="1276" w:type="dxa"/>
+          </w:tcPr>
+          <w:p>
+            <w:pPr>
+              <w:rPr>
+                <w:sz w:val="21"/>
+                <w:szCs w:val="21"/>
+              </w:rPr>
+            </w:pPr>
+            <w:r>
+              <w:rPr>
+                <w:sz w:val="21"/>
+                <w:szCs w:val="21"/>
+              </w:rPr>
+              <w:t>200</w:t>
+            </w:r>
+          </w:p>
+        </w:tc>
+        <w:tc>
+          <w:tcPr>
+            <w:tcW w:w="3402" w:type="dxa"/>
+          </w:tcPr>
+          <w:p>
+            <w:pPr>
+              <w:rPr>
+                <w:sz w:val="21"/>
+                <w:szCs w:val="21"/>
+              </w:rPr>
+            </w:pPr>
+            <w:r>
+              <w:rPr>
+                <w:sz w:val="21"/>
+                <w:szCs w:val="21"/>
+              </w:rPr>
+              <w:t>N/A</w:t>
+            </w:r>
+          </w:p>
+        </w:tc>
+      </w:tr>
+      <w:tr>
+        <w:tc>
+          <w:tcPr>
+            <w:tcW w:w="1017" w:type="dxa"/>
+            <w:shd w:val="clear" w:color="auto" w:fill="C00000"/>
+          </w:tcPr>
+          <w:p>
+            <w:pPr>
+              <w:rPr>
+                <w:sz w:val="21"/>
+                <w:szCs w:val="21"/>
+              </w:rPr>
+            </w:pPr>
+            <w:r>
+              <w:rPr>
+                <w:sz w:val="21"/>
+                <w:szCs w:val="21"/>
+              </w:rPr>
+              <w:t>GET</w:t>
+            </w:r>
+          </w:p>
+        </w:tc>
+        <w:tc>
+          <w:tcPr>
+            <w:tcW w:w="2640" w:type="dxa"/>
+          </w:tcPr>
+          <w:p>
+            <w:pPr>
+              <w:rPr>
+                <w:sz w:val="21"/>
+                <w:szCs w:val="21"/>
+              </w:rPr>
+            </w:pPr>
+            <w:r>
+              <w:rPr>
+                <w:sz w:val="21"/>
+                <w:szCs w:val="21"/>
+              </w:rPr>
+              <w:t>/projects/Online/</w:t>
+            </w:r>
+          </w:p>
+        </w:tc>
+        <w:tc>
+          <w:tcPr>
+            <w:tcW w:w="4560" w:type="dxa"/>
+          </w:tcPr>
+          <w:p>
+            <w:pPr>
+              <w:rPr>
+                <w:sz w:val="21"/>
+                <w:szCs w:val="21"/>
+              </w:rPr>
+            </w:pPr>
+            <w:r>
+              <w:rPr>
+                <w:sz w:val="21"/>
+                <w:szCs w:val="21"/>
+              </w:rPr>
+              <w:t>Returns projects with location of ‘Online’</w:t>
+            </w:r>
+          </w:p>
+        </w:tc>
+        <w:tc>
+          <w:tcPr>
+            <w:tcW w:w="1701" w:type="dxa"/>
+          </w:tcPr>
+          <w:p>
+            <w:pPr>
+              <w:rPr>
+                <w:sz w:val="21"/>
+                <w:szCs w:val="21"/>
+              </w:rPr>
+            </w:pPr>
+            <w:r>
+              <w:rPr>
+                <w:sz w:val="21"/>
+                <w:szCs w:val="21"/>
+              </w:rPr>
+              <w:t>N/A</w:t>
+            </w:r>
+          </w:p>
+        </w:tc>
+        <w:tc>
+          <w:tcPr>
+            <w:tcW w:w="1276" w:type="dxa"/>
+          </w:tcPr>
+          <w:p>
+            <w:pPr>
+              <w:rPr>
+                <w:sz w:val="21"/>
+                <w:szCs w:val="21"/>
+              </w:rPr>
+            </w:pPr>
+            <w:r>
+              <w:rPr>
+                <w:sz w:val="21"/>
+                <w:szCs w:val="21"/>
+              </w:rPr>
+              <w:t>200</w:t>
+            </w:r>
+          </w:p>
+        </w:tc>
+        <w:tc>
+          <w:tcPr>
+            <w:tcW w:w="3402" w:type="dxa"/>
+          </w:tcPr>
+          <w:p>
+            <w:pPr>
+              <w:rPr>
+                <w:sz w:val="21"/>
+                <w:szCs w:val="21"/>
+              </w:rPr>
+            </w:pPr>
+            <w:r>
+              <w:rPr>
+                <w:sz w:val="21"/>
+                <w:szCs w:val="21"/>
+              </w:rPr>
+              <w:t>N/A</w:t>
+            </w:r>
+          </w:p>
+        </w:tc>
+      </w:tr>
+      <w:tr>
+        <w:tc>
+          <w:tcPr>
+            <w:tcW w:w="1017" w:type="dxa"/>
+            <w:shd w:val="clear" w:color="auto" w:fill="C00000"/>
+          </w:tcPr>
+          <w:p>
+            <w:pPr>
+              <w:rPr>
+                <w:sz w:val="21"/>
+                <w:szCs w:val="21"/>
+              </w:rPr>
+            </w:pPr>
+            <w:r>
+              <w:rPr>
+                <w:sz w:val="21"/>
+                <w:szCs w:val="21"/>
+              </w:rPr>
+              <w:t>GET</w:t>
+            </w:r>
+          </w:p>
+        </w:tc>
+        <w:tc>
+          <w:tcPr>
+            <w:tcW w:w="2640" w:type="dxa"/>
+          </w:tcPr>
+          <w:p>
+            <w:pPr>
+              <w:rPr>
+                <w:sz w:val="21"/>
+                <w:szCs w:val="21"/>
+              </w:rPr>
+            </w:pPr>
+            <w:r>
+              <w:rPr>
+                <w:sz w:val="21"/>
+                <w:szCs w:val="21"/>
+              </w:rPr>
+              <w:t>/projects/open/</w:t>
+            </w:r>
+          </w:p>
+        </w:tc>
+        <w:tc>
+          <w:tcPr>
+            <w:tcW w:w="4560" w:type="dxa"/>
+          </w:tcPr>
+          <w:p>
+            <w:pPr>
+              <w:rPr>
+                <w:sz w:val="21"/>
+                <w:szCs w:val="21"/>
+              </w:rPr>
+            </w:pPr>
+            <w:r>
+              <w:rPr>
+                <w:sz w:val="21"/>
+                <w:szCs w:val="21"/>
+              </w:rPr>
+              <w:t xml:space="preserve">Returns projects with </w:t>
+            </w:r>
+            <w:proofErr w:type="spellStart"/>
+            <w:r>
+              <w:rPr>
+                <w:sz w:val="21"/>
+                <w:szCs w:val="21"/>
+              </w:rPr>
+              <w:t>Is_open</w:t>
+            </w:r>
+            <w:proofErr w:type="spellEnd"/>
+            <w:r>
+              <w:rPr>
+                <w:sz w:val="21"/>
+                <w:szCs w:val="21"/>
+              </w:rPr>
+              <w:t xml:space="preserve"> of ‘True’</w:t>
+            </w:r>
+          </w:p>
+        </w:tc>
+        <w:tc>
+          <w:tcPr>
+            <w:tcW w:w="1701" w:type="dxa"/>
+          </w:tcPr>
+          <w:p>
+            <w:pPr>
+              <w:rPr>
+                <w:sz w:val="21"/>
+                <w:szCs w:val="21"/>
+              </w:rPr>
+            </w:pPr>
+            <w:r>
+              <w:rPr>
+                <w:sz w:val="21"/>
+                <w:szCs w:val="21"/>
+              </w:rPr>
+              <w:t>N/A</w:t>
+            </w:r>
+          </w:p>
+        </w:tc>
+        <w:tc>
+          <w:tcPr>
+            <w:tcW w:w="1276" w:type="dxa"/>
+          </w:tcPr>
+          <w:p>
+            <w:pPr>
+              <w:rPr>
+                <w:sz w:val="21"/>
+                <w:szCs w:val="21"/>
+              </w:rPr>
+            </w:pPr>
+            <w:r>
+              <w:rPr>
+                <w:sz w:val="21"/>
+                <w:szCs w:val="21"/>
+              </w:rPr>
+              <w:t>200</w:t>
+            </w:r>
+          </w:p>
+        </w:tc>
+        <w:tc>
+          <w:tcPr>
+            <w:tcW w:w="3402" w:type="dxa"/>
+          </w:tcPr>
+          <w:p>
+            <w:pPr>
+              <w:rPr>
+                <w:sz w:val="21"/>
+                <w:szCs w:val="21"/>
+              </w:rPr>
+            </w:pPr>
+            <w:r>
+              <w:rPr>
+                <w:sz w:val="21"/>
+                <w:szCs w:val="21"/>
+              </w:rPr>
+              <w:t>N/A</w:t>
+            </w:r>
+          </w:p>
+        </w:tc>
+      </w:tr>
+      <w:tr>
+        <w:tc>
+          <w:tcPr>
+            <w:tcW w:w="1017" w:type="dxa"/>
+            <w:shd w:val="clear" w:color="auto" w:fill="C00000"/>
+          </w:tcPr>
+          <w:p>
+            <w:pPr>
+              <w:rPr>
+                <w:sz w:val="21"/>
+                <w:szCs w:val="21"/>
+              </w:rPr>
+            </w:pPr>
+            <w:r>
+              <w:rPr>
+                <w:sz w:val="21"/>
+                <w:szCs w:val="21"/>
+              </w:rPr>
+              <w:t>GET</w:t>
+            </w:r>
+          </w:p>
+        </w:tc>
+        <w:tc>
+          <w:tcPr>
+            <w:tcW w:w="2640" w:type="dxa"/>
+          </w:tcPr>
+          <w:p>
+            <w:pPr>
+              <w:rPr>
+                <w:sz w:val="21"/>
+                <w:szCs w:val="21"/>
+              </w:rPr>
+            </w:pPr>
+            <w:r>
+              <w:rPr>
+                <w:sz w:val="21"/>
+                <w:szCs w:val="21"/>
+              </w:rPr>
+              <w:t>/projects/1/pledges/</w:t>
+            </w:r>
+          </w:p>
+        </w:tc>
+        <w:tc>
+          <w:tcPr>
+            <w:tcW w:w="4560" w:type="dxa"/>
+          </w:tcPr>
+          <w:p>
+            <w:pPr>
+              <w:rPr>
+                <w:sz w:val="21"/>
+                <w:szCs w:val="21"/>
+              </w:rPr>
+            </w:pPr>
+            <w:r>
+              <w:rPr>
+                <w:sz w:val="21"/>
+                <w:szCs w:val="21"/>
+              </w:rPr>
+              <w:t>Returns all pledges for project with ID of ‘1’</w:t>
+            </w:r>
+          </w:p>
+        </w:tc>
+        <w:tc>
+          <w:tcPr>
+            <w:tcW w:w="1701" w:type="dxa"/>
+          </w:tcPr>
+          <w:p>
+            <w:pPr>
+              <w:rPr>
+                <w:sz w:val="21"/>
+                <w:szCs w:val="21"/>
+              </w:rPr>
+            </w:pPr>
+            <w:r>
+              <w:rPr>
+                <w:sz w:val="21"/>
+                <w:szCs w:val="21"/>
+              </w:rPr>
+              <w:t>N/A</w:t>
+            </w:r>
+          </w:p>
+        </w:tc>
+        <w:tc>
+          <w:tcPr>
+            <w:tcW w:w="1276" w:type="dxa"/>
+          </w:tcPr>
+          <w:p>
+            <w:pPr>
+              <w:rPr>
+                <w:sz w:val="21"/>
+                <w:szCs w:val="21"/>
+              </w:rPr>
+            </w:pPr>
+            <w:r>
+              <w:rPr>
+                <w:sz w:val="21"/>
+                <w:szCs w:val="21"/>
+              </w:rPr>
+              <w:t>200</w:t>
+            </w:r>
+          </w:p>
+        </w:tc>
+        <w:tc>
+          <w:tcPr>
+            <w:tcW w:w="3402" w:type="dxa"/>
+          </w:tcPr>
+          <w:p>
+            <w:pPr>
+              <w:rPr>
+                <w:sz w:val="21"/>
+                <w:szCs w:val="21"/>
+              </w:rPr>
+            </w:pPr>
+            <w:r>
+              <w:rPr>
+                <w:sz w:val="21"/>
+                <w:szCs w:val="21"/>
+              </w:rPr>
+              <w:t>Must be logged in</w:t>
+            </w:r>
+          </w:p>
+          <w:p>
+            <w:pPr>
+              <w:rPr>
+                <w:sz w:val="21"/>
+                <w:szCs w:val="21"/>
+              </w:rPr>
+            </w:pPr>
+            <w:r>
+              <w:rPr>
+                <w:sz w:val="21"/>
+                <w:szCs w:val="21"/>
+              </w:rPr>
+              <w:t>Must be the project owner</w:t>
+            </w:r>
+          </w:p>
+        </w:tc>
+      </w:tr>
+      <w:tr>
+        <w:tc>
+          <w:tcPr>
+            <w:tcW w:w="1017" w:type="dxa"/>
+          </w:tcPr>
+          <w:p>
+            <w:pPr>
+              <w:rPr>
+                <w:sz w:val="21"/>
+                <w:szCs w:val="21"/>
+              </w:rPr>
+            </w:pPr>
+            <w:r>
+              <w:rPr>
+                <w:sz w:val="21"/>
+                <w:szCs w:val="21"/>
+              </w:rPr>
+              <w:t>GET</w:t>
+            </w:r>
+          </w:p>
+        </w:tc>
+        <w:tc>
+          <w:tcPr>
+            <w:tcW w:w="2640" w:type="dxa"/>
+          </w:tcPr>
+          <w:p>
+            <w:pPr>
+              <w:rPr>
+                <w:sz w:val="21"/>
+                <w:szCs w:val="21"/>
+              </w:rPr>
+            </w:pPr>
+            <w:r>
+              <w:rPr>
+                <w:sz w:val="21"/>
+                <w:szCs w:val="21"/>
+              </w:rPr>
+              <w:t>/pledges/1/</w:t>
+            </w:r>
+          </w:p>
+        </w:tc>
+        <w:tc>
+          <w:tcPr>
+            <w:tcW w:w="4560" w:type="dxa"/>
+          </w:tcPr>
+          <w:p>
+            <w:pPr>
+              <w:rPr>
+                <w:sz w:val="21"/>
+                <w:szCs w:val="21"/>
+              </w:rPr>
+            </w:pPr>
+            <w:r>
+              <w:rPr>
+                <w:sz w:val="21"/>
+                <w:szCs w:val="21"/>
+              </w:rPr>
+              <w:t xml:space="preserve">Get the pledge with ID of </w:t>
+            </w:r>
+            <w:r>
+              <w:rPr>
+                <w:sz w:val="21"/>
+                <w:szCs w:val="21"/>
+              </w:rPr>
+              <w:t>‘</w:t>
+            </w:r>
+            <w:r>
+              <w:rPr>
+                <w:sz w:val="21"/>
+                <w:szCs w:val="21"/>
+              </w:rPr>
+              <w:t>1</w:t>
+            </w:r>
+            <w:r>
+              <w:rPr>
+                <w:sz w:val="21"/>
+                <w:szCs w:val="21"/>
+              </w:rPr>
+              <w:t>’</w:t>
+            </w:r>
+          </w:p>
+        </w:tc>
+        <w:tc>
+          <w:tcPr>
+            <w:tcW w:w="1701" w:type="dxa"/>
+          </w:tcPr>
+          <w:p>
+            <w:pPr>
+              <w:rPr>
+                <w:sz w:val="21"/>
+                <w:szCs w:val="21"/>
+              </w:rPr>
+            </w:pPr>
+            <w:r>
+              <w:rPr>
+                <w:sz w:val="21"/>
+                <w:szCs w:val="21"/>
+              </w:rPr>
+              <w:t>N/A</w:t>
+            </w:r>
+          </w:p>
+        </w:tc>
+        <w:tc>
+          <w:tcPr>
+            <w:tcW w:w="1276" w:type="dxa"/>
+          </w:tcPr>
+          <w:p>
+            <w:pPr>
+              <w:rPr>
+                <w:sz w:val="21"/>
+                <w:szCs w:val="21"/>
+              </w:rPr>
+            </w:pPr>
+            <w:r>
+              <w:rPr>
+                <w:sz w:val="21"/>
+                <w:szCs w:val="21"/>
+              </w:rPr>
+              <w:t>200</w:t>
+            </w:r>
+          </w:p>
+        </w:tc>
+        <w:tc>
+          <w:tcPr>
+            <w:tcW w:w="3402" w:type="dxa"/>
+          </w:tcPr>
+          <w:p>
+            <w:pPr>
+              <w:rPr>
+                <w:sz w:val="21"/>
+                <w:szCs w:val="21"/>
+              </w:rPr>
+            </w:pPr>
+            <w:r>
+              <w:rPr>
+                <w:sz w:val="21"/>
+                <w:szCs w:val="21"/>
+              </w:rPr>
+              <w:t>N/A</w:t>
+            </w:r>
+          </w:p>
+        </w:tc>
+      </w:tr>
+      <w:tr>
+        <w:tc>
+          <w:tcPr>
+            <w:tcW w:w="1017" w:type="dxa"/>
+            <w:shd w:val="clear" w:color="auto" w:fill="C00000"/>
+          </w:tcPr>
+          <w:p>
+            <w:pPr>
+              <w:rPr>
+                <w:sz w:val="21"/>
+                <w:szCs w:val="21"/>
+              </w:rPr>
+            </w:pPr>
+            <w:r>
+              <w:rPr>
+                <w:sz w:val="21"/>
+                <w:szCs w:val="21"/>
+              </w:rPr>
+              <w:t>GET</w:t>
+            </w:r>
+          </w:p>
+        </w:tc>
+        <w:tc>
+          <w:tcPr>
+            <w:tcW w:w="2640" w:type="dxa"/>
+          </w:tcPr>
+          <w:p>
+            <w:pPr>
+              <w:rPr>
+                <w:sz w:val="21"/>
+                <w:szCs w:val="21"/>
+              </w:rPr>
+            </w:pPr>
+            <w:r>
+              <w:rPr>
+                <w:sz w:val="21"/>
+                <w:szCs w:val="21"/>
+              </w:rPr>
+              <w:t>/pledges/support1</w:t>
+            </w:r>
+            <w:r>
+              <w:rPr>
+                <w:sz w:val="21"/>
+                <w:szCs w:val="21"/>
+              </w:rPr>
               <w:t>/</w:t>
             </w:r>
-            <w:proofErr w:type="spellStart"/>
-            <w:r>
-              <w:t>api</w:t>
-            </w:r>
-            <w:proofErr w:type="spellEnd"/>
-            <w:r>
+          </w:p>
+        </w:tc>
+        <w:tc>
+          <w:tcPr>
+            <w:tcW w:w="4560" w:type="dxa"/>
+          </w:tcPr>
+          <w:p>
+            <w:pPr>
+              <w:rPr>
+                <w:sz w:val="21"/>
+                <w:szCs w:val="21"/>
+              </w:rPr>
+            </w:pPr>
+            <w:r>
+              <w:rPr>
+                <w:sz w:val="21"/>
+                <w:szCs w:val="21"/>
+              </w:rPr>
+              <w:t>Get the pledge with supporter of ‘1’</w:t>
+            </w:r>
+          </w:p>
+        </w:tc>
+        <w:tc>
+          <w:tcPr>
+            <w:tcW w:w="1701" w:type="dxa"/>
+          </w:tcPr>
+          <w:p>
+            <w:pPr>
+              <w:rPr>
+                <w:sz w:val="21"/>
+                <w:szCs w:val="21"/>
+              </w:rPr>
+            </w:pPr>
+            <w:r>
+              <w:rPr>
+                <w:sz w:val="21"/>
+                <w:szCs w:val="21"/>
+              </w:rPr>
+              <w:t>N/A</w:t>
+            </w:r>
+          </w:p>
+        </w:tc>
+        <w:tc>
+          <w:tcPr>
+            <w:tcW w:w="1276" w:type="dxa"/>
+          </w:tcPr>
+          <w:p>
+            <w:pPr>
+              <w:rPr>
+                <w:sz w:val="21"/>
+                <w:szCs w:val="21"/>
+              </w:rPr>
+            </w:pPr>
+            <w:r>
+              <w:rPr>
+                <w:sz w:val="21"/>
+                <w:szCs w:val="21"/>
+              </w:rPr>
+              <w:t>200</w:t>
+            </w:r>
+          </w:p>
+        </w:tc>
+        <w:tc>
+          <w:tcPr>
+            <w:tcW w:w="3402" w:type="dxa"/>
+          </w:tcPr>
+          <w:p>
+            <w:pPr>
+              <w:rPr>
+                <w:sz w:val="21"/>
+                <w:szCs w:val="21"/>
+              </w:rPr>
+            </w:pPr>
+            <w:r>
+              <w:rPr>
+                <w:sz w:val="21"/>
+                <w:szCs w:val="21"/>
+              </w:rPr>
+              <w:t>Must be logged in</w:t>
+            </w:r>
+          </w:p>
+          <w:p>
+            <w:pPr>
+              <w:rPr>
+                <w:sz w:val="21"/>
+                <w:szCs w:val="21"/>
+              </w:rPr>
+            </w:pPr>
+            <w:r>
+              <w:rPr>
+                <w:sz w:val="21"/>
+                <w:szCs w:val="21"/>
+              </w:rPr>
+              <w:t>Must be the project owner or pledge supporter</w:t>
+            </w:r>
+          </w:p>
+        </w:tc>
+      </w:tr>
+      <w:tr>
+        <w:tc>
+          <w:tcPr>
+            <w:tcW w:w="1017" w:type="dxa"/>
+            <w:shd w:val="clear" w:color="auto" w:fill="auto"/>
+          </w:tcPr>
+          <w:p>
+            <w:pPr>
+              <w:rPr>
+                <w:sz w:val="21"/>
+                <w:szCs w:val="21"/>
+              </w:rPr>
+            </w:pPr>
+            <w:r>
+              <w:rPr>
+                <w:sz w:val="21"/>
+                <w:szCs w:val="21"/>
+              </w:rPr>
+              <w:t>POST</w:t>
+            </w:r>
+          </w:p>
+        </w:tc>
+        <w:tc>
+          <w:tcPr>
+            <w:tcW w:w="2640" w:type="dxa"/>
+          </w:tcPr>
+          <w:p>
+            <w:pPr>
+              <w:rPr>
+                <w:sz w:val="21"/>
+                <w:szCs w:val="21"/>
+              </w:rPr>
+            </w:pPr>
+            <w:r>
+              <w:rPr>
+                <w:sz w:val="21"/>
+                <w:szCs w:val="21"/>
+              </w:rPr>
               <w:t>/users/</w:t>
             </w:r>
           </w:p>
@@ -1856,8 +3250,18 @@
             <w:tcW w:w="4560" w:type="dxa"/>
           </w:tcPr>
           <w:p>
-            <w:r>
-              <w:t>Returns all users</w:t>
+            <w:pPr>
+              <w:rPr>
+                <w:sz w:val="21"/>
+                <w:szCs w:val="21"/>
+              </w:rPr>
+            </w:pPr>
+            <w:r>
+              <w:rPr>
+                <w:sz w:val="21"/>
+                <w:szCs w:val="21"/>
+              </w:rPr>
+              <w:t>Create new user</w:t>
             </w:r>
           </w:p>
         </w:tc>
@@ -1866,30 +3270,878 @@
             <w:tcW w:w="1701" w:type="dxa"/>
           </w:tcPr>
           <w:p>
-            <w:r>
+            <w:pPr>
+              <w:rPr>
+                <w:sz w:val="21"/>
+                <w:szCs w:val="21"/>
+              </w:rPr>
+            </w:pPr>
+            <w:r>
+              <w:rPr>
+                <w:sz w:val="21"/>
+                <w:szCs w:val="21"/>
+              </w:rPr>
+              <w:t>User object</w:t>
+            </w:r>
+          </w:p>
+        </w:tc>
+        <w:tc>
+          <w:tcPr>
+            <w:tcW w:w="1276" w:type="dxa"/>
+          </w:tcPr>
+          <w:p>
+            <w:pPr>
+              <w:rPr>
+                <w:sz w:val="21"/>
+                <w:szCs w:val="21"/>
+              </w:rPr>
+            </w:pPr>
+            <w:r>
+              <w:rPr>
+                <w:sz w:val="21"/>
+                <w:szCs w:val="21"/>
+              </w:rPr>
+              <w:t>201</w:t>
+            </w:r>
+          </w:p>
+        </w:tc>
+        <w:tc>
+          <w:tcPr>
+            <w:tcW w:w="3402" w:type="dxa"/>
+          </w:tcPr>
+          <w:p>
+            <w:pPr>
+              <w:rPr>
+                <w:sz w:val="21"/>
+                <w:szCs w:val="21"/>
+              </w:rPr>
+            </w:pPr>
+            <w:r>
+              <w:rPr>
+                <w:sz w:val="21"/>
+                <w:szCs w:val="21"/>
+              </w:rPr>
               <w:t>N/A</w:t>
             </w:r>
           </w:p>
         </w:tc>
+      </w:tr>
+      <w:tr>
+        <w:tc>
+          <w:tcPr>
+            <w:tcW w:w="1017" w:type="dxa"/>
+          </w:tcPr>
+          <w:p>
+            <w:pPr>
+              <w:rPr>
+                <w:sz w:val="21"/>
+                <w:szCs w:val="21"/>
+              </w:rPr>
+            </w:pPr>
+            <w:r>
+              <w:rPr>
+                <w:sz w:val="21"/>
+                <w:szCs w:val="21"/>
+              </w:rPr>
+              <w:t>POST</w:t>
+            </w:r>
+          </w:p>
+        </w:tc>
+        <w:tc>
+          <w:tcPr>
+            <w:tcW w:w="2640" w:type="dxa"/>
+          </w:tcPr>
+          <w:p>
+            <w:pPr>
+              <w:rPr>
+                <w:sz w:val="21"/>
+                <w:szCs w:val="21"/>
+              </w:rPr>
+            </w:pPr>
+            <w:r>
+              <w:rPr>
+                <w:sz w:val="21"/>
+                <w:szCs w:val="21"/>
+              </w:rPr>
+              <w:t>/projects/</w:t>
+            </w:r>
+          </w:p>
+        </w:tc>
+        <w:tc>
+          <w:tcPr>
+            <w:tcW w:w="4560" w:type="dxa"/>
+          </w:tcPr>
+          <w:p>
+            <w:pPr>
+              <w:rPr>
+                <w:sz w:val="21"/>
+                <w:szCs w:val="21"/>
+              </w:rPr>
+            </w:pPr>
+            <w:r>
+              <w:rPr>
+                <w:sz w:val="21"/>
+                <w:szCs w:val="21"/>
+              </w:rPr>
+              <w:t>Creates a new project</w:t>
+            </w:r>
+          </w:p>
+        </w:tc>
+        <w:tc>
+          <w:tcPr>
+            <w:tcW w:w="1701" w:type="dxa"/>
+          </w:tcPr>
+          <w:p>
+            <w:pPr>
+              <w:rPr>
+                <w:sz w:val="21"/>
+                <w:szCs w:val="21"/>
+              </w:rPr>
+            </w:pPr>
+            <w:r>
+              <w:rPr>
+                <w:sz w:val="21"/>
+                <w:szCs w:val="21"/>
+              </w:rPr>
+              <w:t>Project object</w:t>
+            </w:r>
+          </w:p>
+        </w:tc>
         <w:tc>
           <w:tcPr>
             <w:tcW w:w="1276" w:type="dxa"/>
           </w:tcPr>
           <w:p>
-            <w:r>
+            <w:pPr>
+              <w:rPr>
+                <w:sz w:val="21"/>
+                <w:szCs w:val="21"/>
+              </w:rPr>
+            </w:pPr>
+            <w:r>
+              <w:rPr>
+                <w:sz w:val="21"/>
+                <w:szCs w:val="21"/>
+              </w:rPr>
+              <w:t>201</w:t>
+            </w:r>
+          </w:p>
+        </w:tc>
+        <w:tc>
+          <w:tcPr>
+            <w:tcW w:w="3402" w:type="dxa"/>
+          </w:tcPr>
+          <w:p>
+            <w:pPr>
+              <w:rPr>
+                <w:sz w:val="21"/>
+                <w:szCs w:val="21"/>
+              </w:rPr>
+            </w:pPr>
+            <w:r>
+              <w:rPr>
+                <w:sz w:val="21"/>
+                <w:szCs w:val="21"/>
+              </w:rPr>
+              <w:t>Must be logged in</w:t>
+            </w:r>
+          </w:p>
+        </w:tc>
+      </w:tr>
+      <w:tr>
+        <w:tc>
+          <w:tcPr>
+            <w:tcW w:w="1017" w:type="dxa"/>
+          </w:tcPr>
+          <w:p>
+            <w:pPr>
+              <w:rPr>
+                <w:sz w:val="21"/>
+                <w:szCs w:val="21"/>
+              </w:rPr>
+            </w:pPr>
+            <w:r>
+              <w:rPr>
+                <w:sz w:val="21"/>
+                <w:szCs w:val="21"/>
+              </w:rPr>
+              <w:t>POST</w:t>
+            </w:r>
+          </w:p>
+        </w:tc>
+        <w:tc>
+          <w:tcPr>
+            <w:tcW w:w="2640" w:type="dxa"/>
+          </w:tcPr>
+          <w:p>
+            <w:pPr>
+              <w:rPr>
+                <w:sz w:val="21"/>
+                <w:szCs w:val="21"/>
+              </w:rPr>
+            </w:pPr>
+            <w:r>
+              <w:rPr>
+                <w:sz w:val="21"/>
+                <w:szCs w:val="21"/>
+              </w:rPr>
+              <w:t>/pledges/</w:t>
+            </w:r>
+          </w:p>
+        </w:tc>
+        <w:tc>
+          <w:tcPr>
+            <w:tcW w:w="4560" w:type="dxa"/>
+          </w:tcPr>
+          <w:p>
+            <w:pPr>
+              <w:rPr>
+                <w:sz w:val="21"/>
+                <w:szCs w:val="21"/>
+              </w:rPr>
+            </w:pPr>
+            <w:r>
+              <w:rPr>
+                <w:sz w:val="21"/>
+                <w:szCs w:val="21"/>
+              </w:rPr>
+              <w:t>Create a new pledge</w:t>
+            </w:r>
+          </w:p>
+        </w:tc>
+        <w:tc>
+          <w:tcPr>
+            <w:tcW w:w="1701" w:type="dxa"/>
+          </w:tcPr>
+          <w:p>
+            <w:pPr>
+              <w:rPr>
+                <w:sz w:val="21"/>
+                <w:szCs w:val="21"/>
+              </w:rPr>
+            </w:pPr>
+            <w:r>
+              <w:rPr>
+                <w:sz w:val="21"/>
+                <w:szCs w:val="21"/>
+              </w:rPr>
+              <w:t>Pledge object</w:t>
+            </w:r>
+          </w:p>
+        </w:tc>
+        <w:tc>
+          <w:tcPr>
+            <w:tcW w:w="1276" w:type="dxa"/>
+          </w:tcPr>
+          <w:p>
+            <w:pPr>
+              <w:rPr>
+                <w:sz w:val="21"/>
+                <w:szCs w:val="21"/>
+              </w:rPr>
+            </w:pPr>
+            <w:r>
+              <w:rPr>
+                <w:sz w:val="21"/>
+                <w:szCs w:val="21"/>
+              </w:rPr>
+              <w:t>201</w:t>
+            </w:r>
+          </w:p>
+        </w:tc>
+        <w:tc>
+          <w:tcPr>
+            <w:tcW w:w="3402" w:type="dxa"/>
+          </w:tcPr>
+          <w:p>
+            <w:pPr>
+              <w:rPr>
+                <w:sz w:val="21"/>
+                <w:szCs w:val="21"/>
+              </w:rPr>
+            </w:pPr>
+            <w:r>
+              <w:rPr>
+                <w:sz w:val="21"/>
+                <w:szCs w:val="21"/>
+              </w:rPr>
+              <w:t>Must be logged in</w:t>
+            </w:r>
+          </w:p>
+          <w:p>
+            <w:pPr>
+              <w:rPr>
+                <w:sz w:val="21"/>
+                <w:szCs w:val="21"/>
+              </w:rPr>
+            </w:pPr>
+            <w:r>
+              <w:rPr>
+                <w:sz w:val="21"/>
+                <w:szCs w:val="21"/>
+              </w:rPr>
+              <w:t>Must not be the owner of the project</w:t>
+            </w:r>
+          </w:p>
+        </w:tc>
+      </w:tr>
+      <w:tr>
+        <w:tc>
+          <w:tcPr>
+            <w:tcW w:w="1017" w:type="dxa"/>
+            <w:shd w:val="clear" w:color="auto" w:fill="C00000"/>
+          </w:tcPr>
+          <w:p>
+            <w:pPr>
+              <w:rPr>
+                <w:sz w:val="21"/>
+                <w:szCs w:val="21"/>
+              </w:rPr>
+            </w:pPr>
+            <w:r>
+              <w:rPr>
+                <w:sz w:val="21"/>
+                <w:szCs w:val="21"/>
+              </w:rPr>
+              <w:t>PUT</w:t>
+            </w:r>
+          </w:p>
+        </w:tc>
+        <w:tc>
+          <w:tcPr>
+            <w:tcW w:w="2640" w:type="dxa"/>
+          </w:tcPr>
+          <w:p>
+            <w:pPr>
+              <w:rPr>
+                <w:sz w:val="21"/>
+                <w:szCs w:val="21"/>
+              </w:rPr>
+            </w:pPr>
+            <w:r>
+              <w:rPr>
+                <w:sz w:val="21"/>
+                <w:szCs w:val="21"/>
+              </w:rPr>
+              <w:t>/users/1/</w:t>
+            </w:r>
+          </w:p>
+        </w:tc>
+        <w:tc>
+          <w:tcPr>
+            <w:tcW w:w="4560" w:type="dxa"/>
+          </w:tcPr>
+          <w:p>
+            <w:pPr>
+              <w:rPr>
+                <w:sz w:val="21"/>
+                <w:szCs w:val="21"/>
+              </w:rPr>
+            </w:pPr>
+            <w:r>
+              <w:rPr>
+                <w:sz w:val="21"/>
+                <w:szCs w:val="21"/>
+              </w:rPr>
+              <w:t>Update the user with ID of ‘’1’</w:t>
+            </w:r>
+          </w:p>
+        </w:tc>
+        <w:tc>
+          <w:tcPr>
+            <w:tcW w:w="1701" w:type="dxa"/>
+          </w:tcPr>
+          <w:p>
+            <w:pPr>
+              <w:rPr>
+                <w:sz w:val="21"/>
+                <w:szCs w:val="21"/>
+              </w:rPr>
+            </w:pPr>
+            <w:r>
+              <w:rPr>
+                <w:sz w:val="21"/>
+                <w:szCs w:val="21"/>
+              </w:rPr>
+              <w:t>User object</w:t>
+            </w:r>
+          </w:p>
+        </w:tc>
+        <w:tc>
+          <w:tcPr>
+            <w:tcW w:w="1276" w:type="dxa"/>
+          </w:tcPr>
+          <w:p>
+            <w:pPr>
+              <w:rPr>
+                <w:sz w:val="21"/>
+                <w:szCs w:val="21"/>
+              </w:rPr>
+            </w:pPr>
+            <w:r>
+              <w:rPr>
+                <w:sz w:val="21"/>
+                <w:szCs w:val="21"/>
+              </w:rPr>
+              <w:t>201</w:t>
+            </w:r>
+          </w:p>
+        </w:tc>
+        <w:tc>
+          <w:tcPr>
+            <w:tcW w:w="3402" w:type="dxa"/>
+          </w:tcPr>
+          <w:p>
+            <w:pPr>
+              <w:rPr>
+                <w:sz w:val="21"/>
+                <w:szCs w:val="21"/>
+              </w:rPr>
+            </w:pPr>
+            <w:r>
+              <w:rPr>
+                <w:sz w:val="21"/>
+                <w:szCs w:val="21"/>
+              </w:rPr>
+              <w:t>Must be logged in</w:t>
+            </w:r>
+          </w:p>
+          <w:p>
+            <w:pPr>
+              <w:rPr>
+                <w:sz w:val="21"/>
+                <w:szCs w:val="21"/>
+              </w:rPr>
+            </w:pPr>
+            <w:r>
+              <w:rPr>
+                <w:sz w:val="21"/>
+                <w:szCs w:val="21"/>
+              </w:rPr>
+              <w:t>Must be user</w:t>
+            </w:r>
+          </w:p>
+        </w:tc>
+      </w:tr>
+      <w:tr>
+        <w:tc>
+          <w:tcPr>
+            <w:tcW w:w="1017" w:type="dxa"/>
+            <w:shd w:val="clear" w:color="auto" w:fill="auto"/>
+          </w:tcPr>
+          <w:p>
+            <w:pPr>
+              <w:rPr>
+                <w:sz w:val="21"/>
+                <w:szCs w:val="21"/>
+              </w:rPr>
+            </w:pPr>
+            <w:r>
+              <w:rPr>
+                <w:sz w:val="21"/>
+                <w:szCs w:val="21"/>
+              </w:rPr>
+              <w:t>PUT</w:t>
+            </w:r>
+          </w:p>
+        </w:tc>
+        <w:tc>
+          <w:tcPr>
+            <w:tcW w:w="2640" w:type="dxa"/>
+          </w:tcPr>
+          <w:p>
+            <w:pPr>
+              <w:rPr>
+                <w:sz w:val="21"/>
+                <w:szCs w:val="21"/>
+              </w:rPr>
+            </w:pPr>
+            <w:r>
+              <w:rPr>
+                <w:sz w:val="21"/>
+                <w:szCs w:val="21"/>
+              </w:rPr>
+              <w:t>/projects/1/</w:t>
+            </w:r>
+          </w:p>
+        </w:tc>
+        <w:tc>
+          <w:tcPr>
+            <w:tcW w:w="4560" w:type="dxa"/>
+          </w:tcPr>
+          <w:p>
+            <w:pPr>
+              <w:rPr>
+                <w:sz w:val="21"/>
+                <w:szCs w:val="21"/>
+              </w:rPr>
+            </w:pPr>
+            <w:r>
+              <w:rPr>
+                <w:sz w:val="21"/>
+                <w:szCs w:val="21"/>
+              </w:rPr>
+              <w:t>Update the project with ID of ‘1’</w:t>
+            </w:r>
+          </w:p>
+        </w:tc>
+        <w:tc>
+          <w:tcPr>
+            <w:tcW w:w="1701" w:type="dxa"/>
+          </w:tcPr>
+          <w:p>
+            <w:pPr>
+              <w:rPr>
+                <w:sz w:val="21"/>
+                <w:szCs w:val="21"/>
+              </w:rPr>
+            </w:pPr>
+            <w:r>
+              <w:rPr>
+                <w:sz w:val="21"/>
+                <w:szCs w:val="21"/>
+              </w:rPr>
+              <w:t>Project object</w:t>
+            </w:r>
+          </w:p>
+        </w:tc>
+        <w:tc>
+          <w:tcPr>
+            <w:tcW w:w="1276" w:type="dxa"/>
+          </w:tcPr>
+          <w:p>
+            <w:pPr>
+              <w:rPr>
+                <w:sz w:val="21"/>
+                <w:szCs w:val="21"/>
+              </w:rPr>
+            </w:pPr>
+            <w:r>
+              <w:rPr>
+                <w:sz w:val="21"/>
+                <w:szCs w:val="21"/>
+              </w:rPr>
+              <w:t>201</w:t>
+            </w:r>
+          </w:p>
+        </w:tc>
+        <w:tc>
+          <w:tcPr>
+            <w:tcW w:w="3402" w:type="dxa"/>
+          </w:tcPr>
+          <w:p>
+            <w:pPr>
+              <w:rPr>
+                <w:sz w:val="21"/>
+                <w:szCs w:val="21"/>
+              </w:rPr>
+            </w:pPr>
+            <w:r>
+              <w:rPr>
+                <w:sz w:val="21"/>
+                <w:szCs w:val="21"/>
+              </w:rPr>
+              <w:t>Must be logged in</w:t>
+            </w:r>
+          </w:p>
+          <w:p>
+            <w:pPr>
+              <w:rPr>
+                <w:sz w:val="21"/>
+                <w:szCs w:val="21"/>
+              </w:rPr>
+            </w:pPr>
+            <w:r>
+              <w:rPr>
+                <w:sz w:val="21"/>
+                <w:szCs w:val="21"/>
+              </w:rPr>
+              <w:t>Must be owner of project</w:t>
+            </w:r>
+          </w:p>
+        </w:tc>
+      </w:tr>
+      <w:tr>
+        <w:tc>
+          <w:tcPr>
+            <w:tcW w:w="1017" w:type="dxa"/>
+            <w:shd w:val="clear" w:color="auto" w:fill="C00000"/>
+          </w:tcPr>
+          <w:p>
+            <w:pPr>
+              <w:rPr>
+                <w:sz w:val="21"/>
+                <w:szCs w:val="21"/>
+              </w:rPr>
+            </w:pPr>
+            <w:r>
+              <w:rPr>
+                <w:sz w:val="21"/>
+                <w:szCs w:val="21"/>
+              </w:rPr>
+              <w:t>PUT</w:t>
+            </w:r>
+          </w:p>
+        </w:tc>
+        <w:tc>
+          <w:tcPr>
+            <w:tcW w:w="2640" w:type="dxa"/>
+          </w:tcPr>
+          <w:p>
+            <w:pPr>
+              <w:rPr>
+                <w:sz w:val="21"/>
+                <w:szCs w:val="21"/>
+              </w:rPr>
+            </w:pPr>
+            <w:r>
+              <w:rPr>
+                <w:sz w:val="21"/>
+                <w:szCs w:val="21"/>
+              </w:rPr>
+              <w:t>/pledges/1/</w:t>
+            </w:r>
+          </w:p>
+        </w:tc>
+        <w:tc>
+          <w:tcPr>
+            <w:tcW w:w="4560" w:type="dxa"/>
+          </w:tcPr>
+          <w:p>
+            <w:pPr>
+              <w:rPr>
+                <w:sz w:val="21"/>
+                <w:szCs w:val="21"/>
+              </w:rPr>
+            </w:pPr>
+            <w:r>
+              <w:rPr>
+                <w:sz w:val="21"/>
+                <w:szCs w:val="21"/>
+              </w:rPr>
+              <w:t>Update</w:t>
+            </w:r>
+            <w:r>
+              <w:rPr>
+                <w:sz w:val="21"/>
+                <w:szCs w:val="21"/>
+              </w:rPr>
+              <w:t xml:space="preserve"> the pledge with ID of ‘1’</w:t>
+            </w:r>
+          </w:p>
+        </w:tc>
+        <w:tc>
+          <w:tcPr>
+            <w:tcW w:w="1701" w:type="dxa"/>
+          </w:tcPr>
+          <w:p>
+            <w:pPr>
+              <w:rPr>
+                <w:sz w:val="21"/>
+                <w:szCs w:val="21"/>
+              </w:rPr>
+            </w:pPr>
+            <w:r>
+              <w:rPr>
+                <w:sz w:val="21"/>
+                <w:szCs w:val="21"/>
+              </w:rPr>
+              <w:t>Pledge object</w:t>
+            </w:r>
+          </w:p>
+        </w:tc>
+        <w:tc>
+          <w:tcPr>
+            <w:tcW w:w="1276" w:type="dxa"/>
+          </w:tcPr>
+          <w:p>
+            <w:pPr>
+              <w:rPr>
+                <w:sz w:val="21"/>
+                <w:szCs w:val="21"/>
+              </w:rPr>
+            </w:pPr>
+            <w:r>
+              <w:rPr>
+                <w:sz w:val="21"/>
+                <w:szCs w:val="21"/>
+              </w:rPr>
+              <w:t>201</w:t>
+            </w:r>
+          </w:p>
+        </w:tc>
+        <w:tc>
+          <w:tcPr>
+            <w:tcW w:w="3402" w:type="dxa"/>
+          </w:tcPr>
+          <w:p>
+            <w:pPr>
+              <w:rPr>
+                <w:sz w:val="21"/>
+                <w:szCs w:val="21"/>
+              </w:rPr>
+            </w:pPr>
+            <w:r>
+              <w:rPr>
+                <w:sz w:val="21"/>
+                <w:szCs w:val="21"/>
+              </w:rPr>
+              <w:t>Must be logged in</w:t>
+            </w:r>
+          </w:p>
+          <w:p>
+            <w:pPr>
+              <w:rPr>
+                <w:sz w:val="21"/>
+                <w:szCs w:val="21"/>
+              </w:rPr>
+            </w:pPr>
+            <w:r>
+              <w:rPr>
+                <w:sz w:val="21"/>
+                <w:szCs w:val="21"/>
+              </w:rPr>
+              <w:t>Must be pledge owner</w:t>
+            </w:r>
+          </w:p>
+        </w:tc>
+      </w:tr>
+      <w:tr>
+        <w:tc>
+          <w:tcPr>
+            <w:tcW w:w="1017" w:type="dxa"/>
+            <w:shd w:val="clear" w:color="auto" w:fill="C00000"/>
+          </w:tcPr>
+          <w:p>
+            <w:pPr>
+              <w:rPr>
+                <w:sz w:val="21"/>
+                <w:szCs w:val="21"/>
+              </w:rPr>
+            </w:pPr>
+            <w:r>
+              <w:rPr>
+                <w:sz w:val="21"/>
+                <w:szCs w:val="21"/>
+              </w:rPr>
+              <w:t>DELETE</w:t>
+            </w:r>
+          </w:p>
+        </w:tc>
+        <w:tc>
+          <w:tcPr>
+            <w:tcW w:w="2640" w:type="dxa"/>
+          </w:tcPr>
+          <w:p>
+            <w:pPr>
+              <w:rPr>
+                <w:sz w:val="21"/>
+                <w:szCs w:val="21"/>
+              </w:rPr>
+            </w:pPr>
+            <w:r>
+              <w:rPr>
+                <w:sz w:val="21"/>
+                <w:szCs w:val="21"/>
+              </w:rPr>
+              <w:t>/users/1/</w:t>
+            </w:r>
+          </w:p>
+        </w:tc>
+        <w:tc>
+          <w:tcPr>
+            <w:tcW w:w="4560" w:type="dxa"/>
+          </w:tcPr>
+          <w:p>
+            <w:pPr>
+              <w:rPr>
+                <w:sz w:val="21"/>
+                <w:szCs w:val="21"/>
+              </w:rPr>
+            </w:pPr>
+            <w:r>
+              <w:rPr>
+                <w:sz w:val="21"/>
+                <w:szCs w:val="21"/>
+              </w:rPr>
+              <w:t>Delete the user with ID of ‘1’</w:t>
+            </w:r>
+          </w:p>
+        </w:tc>
+        <w:tc>
+          <w:tcPr>
+            <w:tcW w:w="1701" w:type="dxa"/>
+          </w:tcPr>
+          <w:p>
+            <w:pPr>
+              <w:rPr>
+                <w:sz w:val="21"/>
+                <w:szCs w:val="21"/>
+              </w:rPr>
+            </w:pPr>
+            <w:r>
+              <w:rPr>
+                <w:sz w:val="21"/>
+                <w:szCs w:val="21"/>
+              </w:rPr>
+              <w:t>N/A</w:t>
+            </w:r>
+          </w:p>
+        </w:tc>
+        <w:tc>
+          <w:tcPr>
+            <w:tcW w:w="1276" w:type="dxa"/>
+          </w:tcPr>
+          <w:p>
+            <w:pPr>
+              <w:rPr>
+                <w:sz w:val="21"/>
+                <w:szCs w:val="21"/>
+              </w:rPr>
+            </w:pPr>
+            <w:r>
+              <w:rPr>
+                <w:sz w:val="21"/>
+                <w:szCs w:val="21"/>
+              </w:rPr>
               <w:t>200</w:t>
             </w:r>
           </w:p>
         </w:tc>
         <w:tc>
           <w:tcPr>
-            <w:tcW w:w="2754" w:type="dxa"/>
-          </w:tcPr>
-          <w:p>
-            <w:r>
+            <w:tcW w:w="3402" w:type="dxa"/>
+          </w:tcPr>
+          <w:p>
+            <w:pPr>
+              <w:rPr>
+                <w:sz w:val="21"/>
+                <w:szCs w:val="21"/>
+              </w:rPr>
+            </w:pPr>
+            <w:r>
+              <w:rPr>
+                <w:sz w:val="21"/>
+                <w:szCs w:val="21"/>
+              </w:rPr>
               <w:t>Must be logged in</w:t>
             </w:r>
           </w:p>
+          <w:p>
+            <w:pPr>
+              <w:rPr>
+                <w:sz w:val="21"/>
+                <w:szCs w:val="21"/>
+              </w:rPr>
+            </w:pPr>
+            <w:r>
+              <w:rPr>
+                <w:sz w:val="21"/>
+                <w:szCs w:val="21"/>
+              </w:rPr>
+              <w:t>Must be the user</w:t>
+            </w:r>
+          </w:p>
         </w:tc>
       </w:tr>
       <w:tr>
@@ -1898,8 +4150,18 @@
             <w:tcW w:w="1017" w:type="dxa"/>
           </w:tcPr>
           <w:p>
-            <w:r>
-              <w:t>GET</w:t>
+            <w:pPr>
+              <w:rPr>
+                <w:sz w:val="21"/>
+                <w:szCs w:val="21"/>
+              </w:rPr>
+            </w:pPr>
+            <w:r>
+              <w:rPr>
+                <w:sz w:val="21"/>
+                <w:szCs w:val="21"/>
+              </w:rPr>
+              <w:t>DELETE</w:t>
             </w:r>
           </w:p>
         </w:tc>
@@ -1908,16 +4170,18 @@
             <w:tcW w:w="2640" w:type="dxa"/>
           </w:tcPr>
           <w:p>
-            <w:r>
-              <w:t>/</w:t>
-            </w:r>
-            <w:proofErr w:type="spellStart"/>
-            <w:r>
-              <w:t>api</w:t>
-            </w:r>
-            <w:proofErr w:type="spellEnd"/>
-            <w:r>
-              <w:t>/users/1/</w:t>
+            <w:pPr>
+              <w:rPr>
+                <w:sz w:val="21"/>
+                <w:szCs w:val="21"/>
+              </w:rPr>
+            </w:pPr>
+            <w:r>
+              <w:rPr>
+                <w:sz w:val="21"/>
+                <w:szCs w:val="21"/>
+              </w:rPr>
+              <w:t>/projects/1/</w:t>
             </w:r>
           </w:p>
         </w:tc>
@@ -1926,8 +4190,18 @@
             <w:tcW w:w="4560" w:type="dxa"/>
           </w:tcPr>
           <w:p>
-            <w:r>
-              <w:t>Returns the user with ID of ‘1’</w:t>
+            <w:pPr>
+              <w:rPr>
+                <w:sz w:val="21"/>
+                <w:szCs w:val="21"/>
+              </w:rPr>
+            </w:pPr>
+            <w:r>
+              <w:rPr>
+                <w:sz w:val="21"/>
+                <w:szCs w:val="21"/>
+              </w:rPr>
+              <w:t>Delete the project with ID of ‘1’</w:t>
             </w:r>
           </w:p>
         </w:tc>
@@ -1936,7 +4210,17 @@
             <w:tcW w:w="1701" w:type="dxa"/>
           </w:tcPr>
           <w:p>
-            <w:r>
+            <w:pPr>
+              <w:rPr>
+                <w:sz w:val="21"/>
+                <w:szCs w:val="21"/>
+              </w:rPr>
+            </w:pPr>
+            <w:r>
+              <w:rPr>
+                <w:sz w:val="21"/>
+                <w:szCs w:val="21"/>
+              </w:rPr>
               <w:t>N/A</w:t>
             </w:r>
           </w:p>
@@ -1946,1276 +4230,204 @@
             <w:tcW w:w="1276" w:type="dxa"/>
           </w:tcPr>
           <w:p>
-            <w:r>
+            <w:pPr>
+              <w:rPr>
+                <w:sz w:val="21"/>
+                <w:szCs w:val="21"/>
+              </w:rPr>
+            </w:pPr>
+            <w:r>
+              <w:rPr>
+                <w:sz w:val="21"/>
+                <w:szCs w:val="21"/>
+              </w:rPr>
               <w:t>200</w:t>
             </w:r>
           </w:p>
         </w:tc>
         <w:tc>
           <w:tcPr>
-            <w:tcW w:w="2754" w:type="dxa"/>
-          </w:tcPr>
-          <w:p>
-            <w:r>
+            <w:tcW w:w="3402" w:type="dxa"/>
+          </w:tcPr>
+          <w:p>
+            <w:pPr>
+              <w:rPr>
+                <w:sz w:val="21"/>
+                <w:szCs w:val="21"/>
+              </w:rPr>
+            </w:pPr>
+            <w:r>
+              <w:rPr>
+                <w:sz w:val="21"/>
+                <w:szCs w:val="21"/>
+              </w:rPr>
+              <w:t>Must be logged in</w:t>
+            </w:r>
+          </w:p>
+          <w:p>
+            <w:pPr>
+              <w:rPr>
+                <w:sz w:val="21"/>
+                <w:szCs w:val="21"/>
+              </w:rPr>
+            </w:pPr>
+            <w:r>
+              <w:rPr>
+                <w:sz w:val="21"/>
+                <w:szCs w:val="21"/>
+              </w:rPr>
+              <w:t>Must be owner of project</w:t>
+            </w:r>
+          </w:p>
+        </w:tc>
+      </w:tr>
+      <w:tr>
+        <w:tc>
+          <w:tcPr>
+            <w:tcW w:w="1017" w:type="dxa"/>
+            <w:shd w:val="clear" w:color="auto" w:fill="auto"/>
+          </w:tcPr>
+          <w:p>
+            <w:pPr>
+              <w:rPr>
+                <w:sz w:val="21"/>
+                <w:szCs w:val="21"/>
+              </w:rPr>
+            </w:pPr>
+            <w:r>
+              <w:rPr>
+                <w:sz w:val="21"/>
+                <w:szCs w:val="21"/>
+              </w:rPr>
+              <w:t>DELETE</w:t>
+            </w:r>
+          </w:p>
+        </w:tc>
+        <w:tc>
+          <w:tcPr>
+            <w:tcW w:w="2640" w:type="dxa"/>
+          </w:tcPr>
+          <w:p>
+            <w:pPr>
+              <w:rPr>
+                <w:sz w:val="21"/>
+                <w:szCs w:val="21"/>
+              </w:rPr>
+            </w:pPr>
+            <w:r>
+              <w:rPr>
+                <w:sz w:val="21"/>
+                <w:szCs w:val="21"/>
+              </w:rPr>
+              <w:t>/pledges/1/</w:t>
+            </w:r>
+          </w:p>
+        </w:tc>
+        <w:tc>
+          <w:tcPr>
+            <w:tcW w:w="4560" w:type="dxa"/>
+          </w:tcPr>
+          <w:p>
+            <w:pPr>
+              <w:rPr>
+                <w:sz w:val="21"/>
+                <w:szCs w:val="21"/>
+              </w:rPr>
+            </w:pPr>
+            <w:r>
+              <w:rPr>
+                <w:sz w:val="21"/>
+                <w:szCs w:val="21"/>
+              </w:rPr>
+              <w:t xml:space="preserve">Delete the pledge with ID </w:t>
+            </w:r>
+            <w:r>
+              <w:rPr>
+                <w:sz w:val="21"/>
+                <w:szCs w:val="21"/>
+              </w:rPr>
+              <w:t>o</w:t>
+            </w:r>
+            <w:r>
+              <w:rPr>
+                <w:sz w:val="21"/>
+                <w:szCs w:val="21"/>
+              </w:rPr>
+              <w:t>f ‘1’</w:t>
+            </w:r>
+          </w:p>
+        </w:tc>
+        <w:tc>
+          <w:tcPr>
+            <w:tcW w:w="1701" w:type="dxa"/>
+          </w:tcPr>
+          <w:p>
+            <w:pPr>
+              <w:rPr>
+                <w:sz w:val="21"/>
+                <w:szCs w:val="21"/>
+              </w:rPr>
+            </w:pPr>
+            <w:r>
+              <w:rPr>
+                <w:sz w:val="21"/>
+                <w:szCs w:val="21"/>
+              </w:rPr>
               <w:t>N/A</w:t>
             </w:r>
           </w:p>
         </w:tc>
-      </w:tr>
-      <w:tr>
-        <w:tc>
-          <w:tcPr>
-            <w:tcW w:w="1017" w:type="dxa"/>
-          </w:tcPr>
-          <w:p>
-            <w:r>
-              <w:t>GET</w:t>
-            </w:r>
-          </w:p>
-        </w:tc>
-        <w:tc>
-          <w:tcPr>
-            <w:tcW w:w="2640" w:type="dxa"/>
-          </w:tcPr>
-          <w:p>
-            <w:r>
-              <w:t>/</w:t>
-            </w:r>
-            <w:proofErr w:type="spellStart"/>
-            <w:r>
-              <w:t>api</w:t>
-            </w:r>
-            <w:proofErr w:type="spellEnd"/>
-            <w:r>
-              <w:t>/projects/</w:t>
-            </w:r>
-          </w:p>
-        </w:tc>
-        <w:tc>
-          <w:tcPr>
-            <w:tcW w:w="4560" w:type="dxa"/>
-          </w:tcPr>
-          <w:p>
-            <w:r>
-              <w:t>Returns all projects</w:t>
-            </w:r>
-          </w:p>
-        </w:tc>
-        <w:tc>
-          <w:tcPr>
-            <w:tcW w:w="1701" w:type="dxa"/>
-          </w:tcPr>
-          <w:p>
-            <w:r>
-              <w:t>N/A</w:t>
-            </w:r>
-          </w:p>
-        </w:tc>
         <w:tc>
           <w:tcPr>
             <w:tcW w:w="1276" w:type="dxa"/>
           </w:tcPr>
           <w:p>
-            <w:r>
+            <w:pPr>
+              <w:rPr>
+                <w:sz w:val="21"/>
+                <w:szCs w:val="21"/>
+              </w:rPr>
+            </w:pPr>
+            <w:r>
+              <w:rPr>
+                <w:sz w:val="21"/>
+                <w:szCs w:val="21"/>
+              </w:rPr>
               <w:t>200</w:t>
             </w:r>
           </w:p>
         </w:tc>
         <w:tc>
           <w:tcPr>
-            <w:tcW w:w="2754" w:type="dxa"/>
-          </w:tcPr>
-          <w:p>
-            <w:r>
-              <w:t>N/A</w:t>
-            </w:r>
-          </w:p>
-        </w:tc>
-      </w:tr>
-      <w:tr>
-        <w:tc>
-          <w:tcPr>
-            <w:tcW w:w="1017" w:type="dxa"/>
-          </w:tcPr>
-          <w:p>
-            <w:r>
-              <w:t>GET</w:t>
-            </w:r>
-          </w:p>
-        </w:tc>
-        <w:tc>
-          <w:tcPr>
-            <w:tcW w:w="2640" w:type="dxa"/>
-          </w:tcPr>
-          <w:p>
-            <w:r>
-              <w:t>/</w:t>
-            </w:r>
-            <w:proofErr w:type="spellStart"/>
-            <w:r>
-              <w:t>api</w:t>
-            </w:r>
-            <w:proofErr w:type="spellEnd"/>
-            <w:r>
-              <w:t>/projects/1/</w:t>
-            </w:r>
-          </w:p>
-        </w:tc>
-        <w:tc>
-          <w:tcPr>
-            <w:tcW w:w="4560" w:type="dxa"/>
-          </w:tcPr>
-          <w:p>
-            <w:r>
-              <w:t>Returns all project with ID of ‘1’</w:t>
-            </w:r>
-          </w:p>
-        </w:tc>
-        <w:tc>
-          <w:tcPr>
-            <w:tcW w:w="1701" w:type="dxa"/>
-          </w:tcPr>
-          <w:p>
-            <w:r>
-              <w:t>N/A</w:t>
-            </w:r>
-          </w:p>
-        </w:tc>
-        <w:tc>
-          <w:tcPr>
-            <w:tcW w:w="1276" w:type="dxa"/>
-          </w:tcPr>
-          <w:p>
-            <w:r>
-              <w:t>200</w:t>
-            </w:r>
-          </w:p>
-        </w:tc>
-        <w:tc>
-          <w:tcPr>
-            <w:tcW w:w="2754" w:type="dxa"/>
-          </w:tcPr>
-          <w:p>
-            <w:r>
-              <w:t>N/A</w:t>
-            </w:r>
-          </w:p>
-        </w:tc>
-      </w:tr>
-      <w:tr>
-        <w:tc>
-          <w:tcPr>
-            <w:tcW w:w="1017" w:type="dxa"/>
-          </w:tcPr>
-          <w:p>
-            <w:r>
-              <w:t>GET</w:t>
-            </w:r>
-          </w:p>
-        </w:tc>
-        <w:tc>
-          <w:tcPr>
-            <w:tcW w:w="2640" w:type="dxa"/>
-          </w:tcPr>
-          <w:p>
-            <w:r>
-              <w:t>/</w:t>
-            </w:r>
-            <w:proofErr w:type="spellStart"/>
-            <w:r>
-              <w:t>api</w:t>
-            </w:r>
-            <w:proofErr w:type="spellEnd"/>
-            <w:r>
-              <w:t>/projects/Sport/</w:t>
-            </w:r>
-          </w:p>
-        </w:tc>
-        <w:tc>
-          <w:tcPr>
-            <w:tcW w:w="4560" w:type="dxa"/>
-          </w:tcPr>
-          <w:p>
-            <w:r>
-              <w:t>Returns projects with category of ‘Sport’</w:t>
-            </w:r>
-          </w:p>
-        </w:tc>
-        <w:tc>
-          <w:tcPr>
-            <w:tcW w:w="1701" w:type="dxa"/>
-          </w:tcPr>
-          <w:p>
-            <w:r>
-              <w:t>N/A</w:t>
-            </w:r>
-          </w:p>
-        </w:tc>
-        <w:tc>
-          <w:tcPr>
-            <w:tcW w:w="1276" w:type="dxa"/>
-          </w:tcPr>
-          <w:p>
-            <w:r>
-              <w:t>200</w:t>
-            </w:r>
-          </w:p>
-        </w:tc>
-        <w:tc>
-          <w:tcPr>
-            <w:tcW w:w="2754" w:type="dxa"/>
-          </w:tcPr>
-          <w:p>
-            <w:r>
-              <w:t>N/A</w:t>
-            </w:r>
-          </w:p>
-        </w:tc>
-      </w:tr>
-      <w:tr>
-        <w:tc>
-          <w:tcPr>
-            <w:tcW w:w="1017" w:type="dxa"/>
-          </w:tcPr>
-          <w:p>
-            <w:r>
-              <w:t>GET</w:t>
-            </w:r>
-          </w:p>
-        </w:tc>
-        <w:tc>
-          <w:tcPr>
-            <w:tcW w:w="2640" w:type="dxa"/>
-          </w:tcPr>
-          <w:p>
-            <w:r>
-              <w:t>/</w:t>
-            </w:r>
-            <w:proofErr w:type="spellStart"/>
-            <w:r>
-              <w:t>api</w:t>
-            </w:r>
-            <w:proofErr w:type="spellEnd"/>
-            <w:r>
-              <w:t>/projects/Online/</w:t>
-            </w:r>
-          </w:p>
-        </w:tc>
-        <w:tc>
-          <w:tcPr>
-            <w:tcW w:w="4560" w:type="dxa"/>
-          </w:tcPr>
-          <w:p>
-            <w:r>
-              <w:t>Returns projects with location of ‘Online’</w:t>
-            </w:r>
-          </w:p>
-        </w:tc>
-        <w:tc>
-          <w:tcPr>
-            <w:tcW w:w="1701" w:type="dxa"/>
-          </w:tcPr>
-          <w:p>
-            <w:r>
-              <w:t>N/A</w:t>
-            </w:r>
-          </w:p>
-        </w:tc>
-        <w:tc>
-          <w:tcPr>
-            <w:tcW w:w="1276" w:type="dxa"/>
-          </w:tcPr>
-          <w:p>
-            <w:r>
-              <w:t>200</w:t>
-            </w:r>
-          </w:p>
-        </w:tc>
-        <w:tc>
-          <w:tcPr>
-            <w:tcW w:w="2754" w:type="dxa"/>
-          </w:tcPr>
-          <w:p>
-            <w:r>
-              <w:t>N/A</w:t>
-            </w:r>
-          </w:p>
-        </w:tc>
-      </w:tr>
-      <w:tr>
-        <w:tc>
-          <w:tcPr>
-            <w:tcW w:w="1017" w:type="dxa"/>
-          </w:tcPr>
-          <w:p>
-            <w:r>
-              <w:t>GET</w:t>
-            </w:r>
-          </w:p>
-        </w:tc>
-        <w:tc>
-          <w:tcPr>
-            <w:tcW w:w="2640" w:type="dxa"/>
-          </w:tcPr>
-          <w:p>
-            <w:r>
-              <w:t>/</w:t>
-            </w:r>
-            <w:proofErr w:type="spellStart"/>
-            <w:r>
-              <w:t>api</w:t>
-            </w:r>
-            <w:proofErr w:type="spellEnd"/>
-            <w:r>
-              <w:t>/projects/open/</w:t>
-            </w:r>
-          </w:p>
-        </w:tc>
-        <w:tc>
-          <w:tcPr>
-            <w:tcW w:w="4560" w:type="dxa"/>
-          </w:tcPr>
-          <w:p>
-            <w:r>
-              <w:t xml:space="preserve">Returns projects with </w:t>
-            </w:r>
-            <w:proofErr w:type="spellStart"/>
-            <w:r>
-              <w:t>Is_open</w:t>
-            </w:r>
-            <w:proofErr w:type="spellEnd"/>
-            <w:r>
-              <w:t xml:space="preserve"> of ‘True’</w:t>
-            </w:r>
-          </w:p>
-        </w:tc>
-        <w:tc>
-          <w:tcPr>
-            <w:tcW w:w="1701" w:type="dxa"/>
-          </w:tcPr>
-          <w:p>
-            <w:r>
-              <w:t>N/A</w:t>
-            </w:r>
-          </w:p>
-        </w:tc>
-        <w:tc>
-          <w:tcPr>
-            <w:tcW w:w="1276" w:type="dxa"/>
-          </w:tcPr>
-          <w:p>
-            <w:r>
-              <w:t>200</w:t>
-            </w:r>
-          </w:p>
-        </w:tc>
-        <w:tc>
-          <w:tcPr>
-            <w:tcW w:w="2754" w:type="dxa"/>
-          </w:tcPr>
-          <w:p>
-            <w:r>
-              <w:t>N/A</w:t>
-            </w:r>
-          </w:p>
-        </w:tc>
-      </w:tr>
-      <w:tr>
-        <w:tc>
-          <w:tcPr>
-            <w:tcW w:w="1017" w:type="dxa"/>
-          </w:tcPr>
-          <w:p>
-            <w:r>
-              <w:t>GET</w:t>
-            </w:r>
-          </w:p>
-        </w:tc>
-        <w:tc>
-          <w:tcPr>
-            <w:tcW w:w="2640" w:type="dxa"/>
-          </w:tcPr>
-          <w:p>
-            <w:r>
-              <w:t>/</w:t>
-            </w:r>
-            <w:proofErr w:type="spellStart"/>
-            <w:r>
-              <w:t>api</w:t>
-            </w:r>
-            <w:proofErr w:type="spellEnd"/>
-            <w:r>
-              <w:t>/projects/1/pledges/</w:t>
-            </w:r>
-          </w:p>
-        </w:tc>
-        <w:tc>
-          <w:tcPr>
-            <w:tcW w:w="4560" w:type="dxa"/>
-          </w:tcPr>
-          <w:p>
-            <w:r>
-              <w:t>Returns all pledges for project with ID of ‘1’</w:t>
-            </w:r>
-          </w:p>
-        </w:tc>
-        <w:tc>
-          <w:tcPr>
-            <w:tcW w:w="1701" w:type="dxa"/>
-          </w:tcPr>
-          <w:p>
-            <w:r>
-              <w:t>N/A</w:t>
-            </w:r>
-          </w:p>
-        </w:tc>
-        <w:tc>
-          <w:tcPr>
-            <w:tcW w:w="1276" w:type="dxa"/>
-          </w:tcPr>
-          <w:p>
-            <w:r>
-              <w:t>200</w:t>
-            </w:r>
-          </w:p>
-        </w:tc>
-        <w:tc>
-          <w:tcPr>
-            <w:tcW w:w="2754" w:type="dxa"/>
-          </w:tcPr>
-          <w:p>
-            <w:r>
+            <w:tcW w:w="3402" w:type="dxa"/>
+          </w:tcPr>
+          <w:p>
+            <w:pPr>
+              <w:rPr>
+                <w:sz w:val="21"/>
+                <w:szCs w:val="21"/>
+              </w:rPr>
+            </w:pPr>
+            <w:r>
+              <w:rPr>
+                <w:sz w:val="21"/>
+                <w:szCs w:val="21"/>
+              </w:rPr>
               <w:t>Must be logged in</w:t>
             </w:r>
           </w:p>
           <w:p>
-            <w:r>
-              <w:t>Must be the project owner</w:t>
-            </w:r>
-          </w:p>
-        </w:tc>
-      </w:tr>
-      <w:tr>
-        <w:tc>
-          <w:tcPr>
-            <w:tcW w:w="1017" w:type="dxa"/>
-          </w:tcPr>
-          <w:p>
-            <w:r>
-              <w:t>GET</w:t>
-            </w:r>
-          </w:p>
-        </w:tc>
-        <w:tc>
-          <w:tcPr>
-            <w:tcW w:w="2640" w:type="dxa"/>
-          </w:tcPr>
-          <w:p>
-            <w:r>
-              <w:t>/</w:t>
-            </w:r>
-            <w:proofErr w:type="spellStart"/>
-            <w:r>
-              <w:t>api</w:t>
-            </w:r>
-            <w:proofErr w:type="spellEnd"/>
-            <w:r>
-              <w:t>/pledges/1/</w:t>
-            </w:r>
-          </w:p>
-        </w:tc>
-        <w:tc>
-          <w:tcPr>
-            <w:tcW w:w="4560" w:type="dxa"/>
-          </w:tcPr>
-          <w:p>
-            <w:r>
-              <w:t xml:space="preserve">Get the pledge with ID of </w:t>
-            </w:r>
-            <w:r>
-              <w:t>‘</w:t>
-            </w:r>
-            <w:r>
-              <w:t>1</w:t>
-            </w:r>
-            <w:r>
-              <w:t>’</w:t>
-            </w:r>
-          </w:p>
-        </w:tc>
-        <w:tc>
-          <w:tcPr>
-            <w:tcW w:w="1701" w:type="dxa"/>
-          </w:tcPr>
-          <w:p>
-            <w:r>
-              <w:t>N/A</w:t>
-            </w:r>
-          </w:p>
-        </w:tc>
-        <w:tc>
-          <w:tcPr>
-            <w:tcW w:w="1276" w:type="dxa"/>
-          </w:tcPr>
-          <w:p>
-            <w:r>
-              <w:t>200</w:t>
-            </w:r>
-          </w:p>
-        </w:tc>
-        <w:tc>
-          <w:tcPr>
-            <w:tcW w:w="2754" w:type="dxa"/>
-          </w:tcPr>
-          <w:p>
-            <w:r>
-              <w:t>N/A</w:t>
-            </w:r>
-          </w:p>
-        </w:tc>
-      </w:tr>
-      <w:tr>
-        <w:tc>
-          <w:tcPr>
-            <w:tcW w:w="1017" w:type="dxa"/>
-          </w:tcPr>
-          <w:p>
-            <w:r>
-              <w:t>GET</w:t>
-            </w:r>
-          </w:p>
-        </w:tc>
-        <w:tc>
-          <w:tcPr>
-            <w:tcW w:w="2640" w:type="dxa"/>
-          </w:tcPr>
-          <w:p>
-            <w:r>
-              <w:t>/</w:t>
-            </w:r>
-            <w:proofErr w:type="spellStart"/>
-            <w:r>
-              <w:t>api</w:t>
-            </w:r>
-            <w:proofErr w:type="spellEnd"/>
-            <w:r>
-              <w:t>/pledges/support1</w:t>
-            </w:r>
-            <w:r>
-              <w:t>/</w:t>
-            </w:r>
-          </w:p>
-        </w:tc>
-        <w:tc>
-          <w:tcPr>
-            <w:tcW w:w="4560" w:type="dxa"/>
-          </w:tcPr>
-          <w:p>
-            <w:r>
-              <w:t>Get the pledge with supporter of ‘1’</w:t>
-            </w:r>
-          </w:p>
-        </w:tc>
-        <w:tc>
-          <w:tcPr>
-            <w:tcW w:w="1701" w:type="dxa"/>
-          </w:tcPr>
-          <w:p>
-            <w:r>
-              <w:t>N/A</w:t>
-            </w:r>
-          </w:p>
-        </w:tc>
-        <w:tc>
-          <w:tcPr>
-            <w:tcW w:w="1276" w:type="dxa"/>
-          </w:tcPr>
-          <w:p>
-            <w:r>
-              <w:t>200</w:t>
-            </w:r>
-          </w:p>
-        </w:tc>
-        <w:tc>
-          <w:tcPr>
-            <w:tcW w:w="2754" w:type="dxa"/>
-          </w:tcPr>
-          <w:p>
-            <w:r>
-              <w:t>Must be logged in</w:t>
-            </w:r>
-          </w:p>
-          <w:p>
-            <w:r>
-              <w:t>Must be the project owner or pledge supporter</w:t>
-            </w:r>
-          </w:p>
-        </w:tc>
-      </w:tr>
-      <w:tr>
-        <w:tc>
-          <w:tcPr>
-            <w:tcW w:w="1017" w:type="dxa"/>
-          </w:tcPr>
-          <w:p>
-            <w:r>
-              <w:t>POST</w:t>
-            </w:r>
-          </w:p>
-        </w:tc>
-        <w:tc>
-          <w:tcPr>
-            <w:tcW w:w="2640" w:type="dxa"/>
-          </w:tcPr>
-          <w:p>
-            <w:r>
-              <w:t>/</w:t>
-            </w:r>
-            <w:proofErr w:type="spellStart"/>
-            <w:r>
-              <w:t>api</w:t>
-            </w:r>
-            <w:proofErr w:type="spellEnd"/>
-            <w:r>
-              <w:t>/users/</w:t>
-            </w:r>
-          </w:p>
-        </w:tc>
-        <w:tc>
-          <w:tcPr>
-            <w:tcW w:w="4560" w:type="dxa"/>
-          </w:tcPr>
-          <w:p>
-            <w:r>
-              <w:t>Create new user</w:t>
-            </w:r>
-          </w:p>
-        </w:tc>
-        <w:tc>
-          <w:tcPr>
-            <w:tcW w:w="1701" w:type="dxa"/>
-          </w:tcPr>
-          <w:p>
-            <w:r>
-              <w:t>User object</w:t>
-            </w:r>
-          </w:p>
-        </w:tc>
-        <w:tc>
-          <w:tcPr>
-            <w:tcW w:w="1276" w:type="dxa"/>
-          </w:tcPr>
-          <w:p>
-            <w:r>
-              <w:t>201</w:t>
-            </w:r>
-          </w:p>
-        </w:tc>
-        <w:tc>
-          <w:tcPr>
-            <w:tcW w:w="2754" w:type="dxa"/>
-          </w:tcPr>
-          <w:p>
-            <w:r>
-              <w:t>N/A</w:t>
-            </w:r>
-          </w:p>
-        </w:tc>
-      </w:tr>
-      <w:tr>
-        <w:tc>
-          <w:tcPr>
-            <w:tcW w:w="1017" w:type="dxa"/>
-          </w:tcPr>
-          <w:p>
-            <w:r>
-              <w:t>POST</w:t>
-            </w:r>
-          </w:p>
-        </w:tc>
-        <w:tc>
-          <w:tcPr>
-            <w:tcW w:w="2640" w:type="dxa"/>
-          </w:tcPr>
-          <w:p>
-            <w:r>
-              <w:t>/</w:t>
-            </w:r>
-            <w:proofErr w:type="spellStart"/>
-            <w:r>
-              <w:t>api</w:t>
-            </w:r>
-            <w:proofErr w:type="spellEnd"/>
-            <w:r>
-              <w:t>/projects/</w:t>
-            </w:r>
-          </w:p>
-        </w:tc>
-        <w:tc>
-          <w:tcPr>
-            <w:tcW w:w="4560" w:type="dxa"/>
-          </w:tcPr>
-          <w:p>
-            <w:r>
-              <w:t>Creates a new project</w:t>
-            </w:r>
-          </w:p>
-        </w:tc>
-        <w:tc>
-          <w:tcPr>
-            <w:tcW w:w="1701" w:type="dxa"/>
-          </w:tcPr>
-          <w:p>
-            <w:r>
-              <w:t>Project object</w:t>
-            </w:r>
-          </w:p>
-        </w:tc>
-        <w:tc>
-          <w:tcPr>
-            <w:tcW w:w="1276" w:type="dxa"/>
-          </w:tcPr>
-          <w:p>
-            <w:r>
-              <w:t>201</w:t>
-            </w:r>
-          </w:p>
-        </w:tc>
-        <w:tc>
-          <w:tcPr>
-            <w:tcW w:w="2754" w:type="dxa"/>
-          </w:tcPr>
-          <w:p>
-            <w:r>
-              <w:t>Must be logged in</w:t>
-            </w:r>
-          </w:p>
-        </w:tc>
-      </w:tr>
-      <w:tr>
-        <w:tc>
-          <w:tcPr>
-            <w:tcW w:w="1017" w:type="dxa"/>
-          </w:tcPr>
-          <w:p>
-            <w:r>
-              <w:t>POST</w:t>
-            </w:r>
-          </w:p>
-        </w:tc>
-        <w:tc>
-          <w:tcPr>
-            <w:tcW w:w="2640" w:type="dxa"/>
-          </w:tcPr>
-          <w:p>
-            <w:r>
-              <w:t>/</w:t>
-            </w:r>
-            <w:proofErr w:type="spellStart"/>
-            <w:r>
-              <w:t>api</w:t>
-            </w:r>
-            <w:proofErr w:type="spellEnd"/>
-            <w:r>
-              <w:t>/pledges/</w:t>
-            </w:r>
-          </w:p>
-        </w:tc>
-        <w:tc>
-          <w:tcPr>
-            <w:tcW w:w="4560" w:type="dxa"/>
-          </w:tcPr>
-          <w:p>
-            <w:r>
-              <w:t>Create a new pledge</w:t>
-            </w:r>
-          </w:p>
-        </w:tc>
-        <w:tc>
-          <w:tcPr>
-            <w:tcW w:w="1701" w:type="dxa"/>
-          </w:tcPr>
-          <w:p>
-            <w:r>
-              <w:t>Pledge object</w:t>
-            </w:r>
-          </w:p>
-        </w:tc>
-        <w:tc>
-          <w:tcPr>
-            <w:tcW w:w="1276" w:type="dxa"/>
-          </w:tcPr>
-          <w:p>
-            <w:r>
-              <w:t>201</w:t>
-            </w:r>
-          </w:p>
-        </w:tc>
-        <w:tc>
-          <w:tcPr>
-            <w:tcW w:w="2754" w:type="dxa"/>
-          </w:tcPr>
-          <w:p>
-            <w:r>
-              <w:t>Must be logged in</w:t>
-            </w:r>
-          </w:p>
-          <w:p>
-            <w:r>
-              <w:t>Must not be the owner of the project</w:t>
-            </w:r>
-          </w:p>
-        </w:tc>
-      </w:tr>
-      <w:tr>
-        <w:tc>
-          <w:tcPr>
-            <w:tcW w:w="1017" w:type="dxa"/>
-          </w:tcPr>
-          <w:p>
-            <w:r>
-              <w:t>PUT</w:t>
-            </w:r>
-          </w:p>
-        </w:tc>
-        <w:tc>
-          <w:tcPr>
-            <w:tcW w:w="2640" w:type="dxa"/>
-          </w:tcPr>
-          <w:p>
-            <w:r>
-              <w:t>/</w:t>
-            </w:r>
-            <w:proofErr w:type="spellStart"/>
-            <w:r>
-              <w:t>api</w:t>
-            </w:r>
-            <w:proofErr w:type="spellEnd"/>
-            <w:r>
-              <w:t>/users/1/</w:t>
-            </w:r>
-          </w:p>
-        </w:tc>
-        <w:tc>
-          <w:tcPr>
-            <w:tcW w:w="4560" w:type="dxa"/>
-          </w:tcPr>
-          <w:p>
-            <w:r>
-              <w:t>Update the user with ID of ‘’1’</w:t>
-            </w:r>
-          </w:p>
-        </w:tc>
-        <w:tc>
-          <w:tcPr>
-            <w:tcW w:w="1701" w:type="dxa"/>
-          </w:tcPr>
-          <w:p>
-            <w:r>
-              <w:t>User object</w:t>
-            </w:r>
-          </w:p>
-        </w:tc>
-        <w:tc>
-          <w:tcPr>
-            <w:tcW w:w="1276" w:type="dxa"/>
-          </w:tcPr>
-          <w:p>
-            <w:r>
-              <w:t>201</w:t>
-            </w:r>
-          </w:p>
-        </w:tc>
-        <w:tc>
-          <w:tcPr>
-            <w:tcW w:w="2754" w:type="dxa"/>
-          </w:tcPr>
-          <w:p>
-            <w:r>
-              <w:t>Must be logged in</w:t>
-            </w:r>
-          </w:p>
-          <w:p>
-            <w:r>
-              <w:t>Must be user</w:t>
-            </w:r>
-          </w:p>
-        </w:tc>
-      </w:tr>
-      <w:tr>
-        <w:tc>
-          <w:tcPr>
-            <w:tcW w:w="1017" w:type="dxa"/>
-          </w:tcPr>
-          <w:p>
-            <w:r>
-              <w:t>PUT</w:t>
-            </w:r>
-          </w:p>
-        </w:tc>
-        <w:tc>
-          <w:tcPr>
-            <w:tcW w:w="2640" w:type="dxa"/>
-          </w:tcPr>
-          <w:p>
-            <w:r>
-              <w:t>/</w:t>
-            </w:r>
-            <w:proofErr w:type="spellStart"/>
-            <w:r>
-              <w:t>api</w:t>
-            </w:r>
-            <w:proofErr w:type="spellEnd"/>
-            <w:r>
-              <w:t>/projects/1/</w:t>
-            </w:r>
-          </w:p>
-        </w:tc>
-        <w:tc>
-          <w:tcPr>
-            <w:tcW w:w="4560" w:type="dxa"/>
-          </w:tcPr>
-          <w:p>
-            <w:r>
-              <w:t>Update the project with ID of ‘1’</w:t>
-            </w:r>
-          </w:p>
-        </w:tc>
-        <w:tc>
-          <w:tcPr>
-            <w:tcW w:w="1701" w:type="dxa"/>
-          </w:tcPr>
-          <w:p>
-            <w:r>
-              <w:t>Project object</w:t>
-            </w:r>
-          </w:p>
-        </w:tc>
-        <w:tc>
-          <w:tcPr>
-            <w:tcW w:w="1276" w:type="dxa"/>
-          </w:tcPr>
-          <w:p>
-            <w:r>
-              <w:t>201</w:t>
-            </w:r>
-          </w:p>
-        </w:tc>
-        <w:tc>
-          <w:tcPr>
-            <w:tcW w:w="2754" w:type="dxa"/>
-          </w:tcPr>
-          <w:p>
-            <w:r>
-              <w:t>Must be logged in</w:t>
-            </w:r>
-          </w:p>
-          <w:p>
-            <w:r>
-              <w:t>Must be owner of project</w:t>
-            </w:r>
-          </w:p>
-        </w:tc>
-      </w:tr>
-      <w:tr>
-        <w:tc>
-          <w:tcPr>
-            <w:tcW w:w="1017" w:type="dxa"/>
-          </w:tcPr>
-          <w:p>
-            <w:r>
-              <w:t>PUT</w:t>
-            </w:r>
-          </w:p>
-        </w:tc>
-        <w:tc>
-          <w:tcPr>
-            <w:tcW w:w="2640" w:type="dxa"/>
-          </w:tcPr>
-          <w:p>
-            <w:r>
-              <w:t>/</w:t>
-            </w:r>
-            <w:proofErr w:type="spellStart"/>
-            <w:r>
-              <w:t>api</w:t>
-            </w:r>
-            <w:proofErr w:type="spellEnd"/>
-            <w:r>
-              <w:t>/pledges/1/</w:t>
-            </w:r>
-          </w:p>
-        </w:tc>
-        <w:tc>
-          <w:tcPr>
-            <w:tcW w:w="4560" w:type="dxa"/>
-          </w:tcPr>
-          <w:p>
-            <w:r>
-              <w:t>Update</w:t>
-            </w:r>
-            <w:r>
-              <w:t xml:space="preserve"> the pledge with ID of ‘1’</w:t>
-            </w:r>
-          </w:p>
-        </w:tc>
-        <w:tc>
-          <w:tcPr>
-            <w:tcW w:w="1701" w:type="dxa"/>
-          </w:tcPr>
-          <w:p>
-            <w:r>
-              <w:t>Pledge object</w:t>
-            </w:r>
-          </w:p>
-        </w:tc>
-        <w:tc>
-          <w:tcPr>
-            <w:tcW w:w="1276" w:type="dxa"/>
-          </w:tcPr>
-          <w:p>
-            <w:r>
-              <w:t>201</w:t>
-            </w:r>
-          </w:p>
-        </w:tc>
-        <w:tc>
-          <w:tcPr>
-            <w:tcW w:w="2754" w:type="dxa"/>
-          </w:tcPr>
-          <w:p>
-            <w:r>
-              <w:t>Must be logged in</w:t>
-            </w:r>
-          </w:p>
-          <w:p>
-            <w:r>
-              <w:t>Must be pledge owner</w:t>
-            </w:r>
-          </w:p>
-        </w:tc>
-      </w:tr>
-      <w:tr>
-        <w:tc>
-          <w:tcPr>
-            <w:tcW w:w="1017" w:type="dxa"/>
-          </w:tcPr>
-          <w:p>
-            <w:r>
-              <w:lastRenderedPageBreak/>
-              <w:t>DELETE</w:t>
-            </w:r>
-          </w:p>
-        </w:tc>
-        <w:tc>
-          <w:tcPr>
-            <w:tcW w:w="2640" w:type="dxa"/>
-          </w:tcPr>
-          <w:p>
-            <w:r>
-              <w:t>/</w:t>
-            </w:r>
-            <w:proofErr w:type="spellStart"/>
-            <w:r>
-              <w:t>api</w:t>
-            </w:r>
-            <w:proofErr w:type="spellEnd"/>
-            <w:r>
-              <w:t>/users/1/</w:t>
-            </w:r>
-          </w:p>
-        </w:tc>
-        <w:tc>
-          <w:tcPr>
-            <w:tcW w:w="4560" w:type="dxa"/>
-          </w:tcPr>
-          <w:p>
-            <w:r>
-              <w:t>Delete the user with ID of ‘1’</w:t>
-            </w:r>
-          </w:p>
-        </w:tc>
-        <w:tc>
-          <w:tcPr>
-            <w:tcW w:w="1701" w:type="dxa"/>
-          </w:tcPr>
-          <w:p>
-            <w:r>
-              <w:t>N/A</w:t>
-            </w:r>
-          </w:p>
-        </w:tc>
-        <w:tc>
-          <w:tcPr>
-            <w:tcW w:w="1276" w:type="dxa"/>
-          </w:tcPr>
-          <w:p>
-            <w:r>
-              <w:t>200</w:t>
-            </w:r>
-          </w:p>
-        </w:tc>
-        <w:tc>
-          <w:tcPr>
-            <w:tcW w:w="2754" w:type="dxa"/>
-          </w:tcPr>
-          <w:p>
-            <w:r>
-              <w:t>Must be logged in</w:t>
-            </w:r>
-          </w:p>
-          <w:p>
-            <w:r>
-              <w:t>Must be the user</w:t>
-            </w:r>
-          </w:p>
-        </w:tc>
-      </w:tr>
-      <w:tr>
-        <w:tc>
-          <w:tcPr>
-            <w:tcW w:w="1017" w:type="dxa"/>
-          </w:tcPr>
-          <w:p>
-            <w:r>
-              <w:t>DELETE</w:t>
-            </w:r>
-          </w:p>
-        </w:tc>
-        <w:tc>
-          <w:tcPr>
-            <w:tcW w:w="2640" w:type="dxa"/>
-          </w:tcPr>
-          <w:p>
-            <w:r>
-              <w:t>/</w:t>
-            </w:r>
-            <w:proofErr w:type="spellStart"/>
-            <w:r>
-              <w:t>api</w:t>
-            </w:r>
-            <w:proofErr w:type="spellEnd"/>
-            <w:r>
-              <w:t>/projects/1/</w:t>
-            </w:r>
-          </w:p>
-        </w:tc>
-        <w:tc>
-          <w:tcPr>
-            <w:tcW w:w="4560" w:type="dxa"/>
-          </w:tcPr>
-          <w:p>
-            <w:r>
-              <w:t>Delete the project with ID of ‘1’</w:t>
-            </w:r>
-          </w:p>
-        </w:tc>
-        <w:tc>
-          <w:tcPr>
-            <w:tcW w:w="1701" w:type="dxa"/>
-          </w:tcPr>
-          <w:p>
-            <w:r>
-              <w:t>N/A</w:t>
-            </w:r>
-          </w:p>
-        </w:tc>
-        <w:tc>
-          <w:tcPr>
-            <w:tcW w:w="1276" w:type="dxa"/>
-          </w:tcPr>
-          <w:p>
-            <w:r>
-              <w:t>200</w:t>
-            </w:r>
-          </w:p>
-        </w:tc>
-        <w:tc>
-          <w:tcPr>
-            <w:tcW w:w="2754" w:type="dxa"/>
-          </w:tcPr>
-          <w:p>
-            <w:r>
-              <w:t>Must be logged in</w:t>
-            </w:r>
-          </w:p>
-          <w:p>
-            <w:r>
-              <w:t>Must be owner of project</w:t>
-            </w:r>
-          </w:p>
-        </w:tc>
-      </w:tr>
-      <w:tr>
-        <w:tc>
-          <w:tcPr>
-            <w:tcW w:w="1017" w:type="dxa"/>
-          </w:tcPr>
-          <w:p>
-            <w:r>
-              <w:t>DELETE</w:t>
-            </w:r>
-          </w:p>
-        </w:tc>
-        <w:tc>
-          <w:tcPr>
-            <w:tcW w:w="2640" w:type="dxa"/>
-          </w:tcPr>
-          <w:p>
-            <w:r>
-              <w:t>/</w:t>
-            </w:r>
-            <w:proofErr w:type="spellStart"/>
-            <w:r>
-              <w:t>api</w:t>
-            </w:r>
-            <w:proofErr w:type="spellEnd"/>
-            <w:r>
-              <w:t>/pledges/1/</w:t>
-            </w:r>
-          </w:p>
-        </w:tc>
-        <w:tc>
-          <w:tcPr>
-            <w:tcW w:w="4560" w:type="dxa"/>
-          </w:tcPr>
-          <w:p>
-            <w:r>
-              <w:t>Delete the pledge with ID of ‘1’</w:t>
-            </w:r>
-          </w:p>
-        </w:tc>
-        <w:tc>
-          <w:tcPr>
-            <w:tcW w:w="1701" w:type="dxa"/>
-          </w:tcPr>
-          <w:p>
-            <w:r>
-              <w:t>N/A</w:t>
-            </w:r>
-          </w:p>
-        </w:tc>
-        <w:tc>
-          <w:tcPr>
-            <w:tcW w:w="1276" w:type="dxa"/>
-          </w:tcPr>
-          <w:p>
-            <w:r>
-              <w:t>200</w:t>
-            </w:r>
-          </w:p>
-        </w:tc>
-        <w:tc>
-          <w:tcPr>
-            <w:tcW w:w="2754" w:type="dxa"/>
-          </w:tcPr>
-          <w:p>
-            <w:r>
-              <w:t>Must be logged in</w:t>
-            </w:r>
-          </w:p>
-          <w:p>
-            <w:r>
+            <w:pPr>
+              <w:rPr>
+                <w:sz w:val="21"/>
+                <w:szCs w:val="21"/>
+              </w:rPr>
+            </w:pPr>
+            <w:r>
+              <w:rPr>
+                <w:sz w:val="21"/>
+                <w:szCs w:val="21"/>
+              </w:rPr>
               <w:t>Must be pledge owner</w:t>
             </w:r>
           </w:p>
@@ -3229,238 +4441,6 @@
           <w:bCs/>
         </w:rPr>
       </w:pPr>
-    </w:p>
-    <w:p>
-      <w:pPr>
-        <w:rPr>
-          <w:b/>
-          <w:bCs/>
-        </w:rPr>
-      </w:pPr>
-    </w:p>
-    <w:p>
-      <w:pPr>
-        <w:rPr>
-          <w:b/>
-          <w:bCs/>
-        </w:rPr>
-      </w:pPr>
-    </w:p>
-    <w:p>
-      <w:pPr>
-        <w:rPr>
-          <w:b/>
-          <w:bCs/>
-        </w:rPr>
-      </w:pPr>
-    </w:p>
-    <w:p>
-      <w:pPr>
-        <w:rPr>
-          <w:b/>
-          <w:bCs/>
-        </w:rPr>
-      </w:pPr>
-    </w:p>
-    <w:p>
-      <w:pPr>
-        <w:rPr>
-          <w:b/>
-          <w:bCs/>
-        </w:rPr>
-      </w:pPr>
-      <w:r>
-        <w:rPr>
-          <w:b/>
-          <w:bCs/>
-        </w:rPr>
-        <w:t>{</w:t>
-      </w:r>
-    </w:p>
-    <w:p>
-      <w:pPr>
-        <w:rPr>
-          <w:b/>
-          <w:bCs/>
-        </w:rPr>
-      </w:pPr>
-      <w:r>
-        <w:rPr>
-          <w:b/>
-          <w:bCs/>
-        </w:rPr>
-        <w:t xml:space="preserve">     "title": "Project one",</w:t>
-      </w:r>
-    </w:p>
-    <w:p>
-      <w:pPr>
-        <w:rPr>
-          <w:b/>
-          <w:bCs/>
-        </w:rPr>
-      </w:pPr>
-      <w:r>
-        <w:rPr>
-          <w:b/>
-          <w:bCs/>
-        </w:rPr>
-        <w:t xml:space="preserve">     "description": "The first project.",</w:t>
-      </w:r>
-    </w:p>
-    <w:p>
-      <w:pPr>
-        <w:rPr>
-          <w:b/>
-          <w:bCs/>
-        </w:rPr>
-      </w:pPr>
-      <w:r>
-        <w:rPr>
-          <w:b/>
-          <w:bCs/>
-        </w:rPr>
-        <w:t xml:space="preserve">     "goal": 150,</w:t>
-      </w:r>
-    </w:p>
-    <w:p>
-      <w:pPr>
-        <w:rPr>
-          <w:b/>
-          <w:bCs/>
-        </w:rPr>
-      </w:pPr>
-      <w:r>
-        <w:rPr>
-          <w:b/>
-          <w:bCs/>
-        </w:rPr>
-        <w:t xml:space="preserve">     "image": "https://via.placeholder.com/300.jpg",</w:t>
-      </w:r>
-    </w:p>
-    <w:p>
-      <w:pPr>
-        <w:rPr>
-          <w:b/>
-          <w:bCs/>
-        </w:rPr>
-      </w:pPr>
-      <w:r>
-        <w:rPr>
-          <w:b/>
-          <w:bCs/>
-        </w:rPr>
-        <w:t xml:space="preserve">     "</w:t>
-      </w:r>
-      <w:proofErr w:type="spellStart"/>
-      <w:proofErr w:type="gramStart"/>
-      <w:r>
-        <w:rPr>
-          <w:b/>
-          <w:bCs/>
-        </w:rPr>
-        <w:t>is</w:t>
-      </w:r>
-      <w:proofErr w:type="gramEnd"/>
-      <w:r>
-        <w:rPr>
-          <w:b/>
-          <w:bCs/>
-        </w:rPr>
-        <w:t>_open</w:t>
-      </w:r>
-      <w:proofErr w:type="spellEnd"/>
-      <w:r>
-        <w:rPr>
-          <w:b/>
-          <w:bCs/>
-        </w:rPr>
-        <w:t>": true,</w:t>
-      </w:r>
-    </w:p>
-    <w:p>
-      <w:pPr>
-        <w:rPr>
-          <w:b/>
-          <w:bCs/>
-        </w:rPr>
-      </w:pPr>
-      <w:r>
-        <w:rPr>
-          <w:b/>
-          <w:bCs/>
-        </w:rPr>
-        <w:t xml:space="preserve">     "</w:t>
-      </w:r>
-      <w:proofErr w:type="spellStart"/>
-      <w:proofErr w:type="gramStart"/>
-      <w:r>
-        <w:rPr>
-          <w:b/>
-          <w:bCs/>
-        </w:rPr>
-        <w:t>date</w:t>
-      </w:r>
-      <w:proofErr w:type="gramEnd"/>
-      <w:r>
-        <w:rPr>
-          <w:b/>
-          <w:bCs/>
-        </w:rPr>
-        <w:t>_created</w:t>
-      </w:r>
-      <w:proofErr w:type="spellEnd"/>
-      <w:r>
-        <w:rPr>
-          <w:b/>
-          <w:bCs/>
-        </w:rPr>
-        <w:t>": "2020-03-20T14:28:23.382748Z",</w:t>
-      </w:r>
-    </w:p>
-    <w:p>
-      <w:pPr>
-        <w:rPr>
-          <w:b/>
-          <w:bCs/>
-        </w:rPr>
-      </w:pPr>
-      <w:r>
-        <w:rPr>
-          <w:b/>
-          <w:bCs/>
-        </w:rPr>
-        <w:t xml:space="preserve">     "category": "Tech",</w:t>
-      </w:r>
-    </w:p>
-    <w:p>
-      <w:pPr>
-        <w:rPr>
-          <w:b/>
-          <w:bCs/>
-        </w:rPr>
-      </w:pPr>
-      <w:r>
-        <w:rPr>
-          <w:b/>
-          <w:bCs/>
-        </w:rPr>
-        <w:t xml:space="preserve">     "location": "Online"</w:t>
-      </w:r>
-    </w:p>
-    <w:p>
-      <w:pPr>
-        <w:rPr>
-          <w:b/>
-          <w:bCs/>
-        </w:rPr>
-      </w:pPr>
-      <w:r>
-        <w:rPr>
-          <w:b/>
-          <w:bCs/>
-        </w:rPr>
-        <w:t>}</w:t>
-      </w:r>
     </w:p>
     <w:sectPr>
       <w:pgSz w:w="16838" w:h="11906" w:orient="landscape"/>

</xml_diff>